<commit_message>
moving some files around for better organization.  Almost done with week 1.
</commit_message>
<xml_diff>
--- a/Week1.docx
+++ b/Week1.docx
@@ -7,7 +7,7 @@
         <w:t xml:space="preserve">ESM 505/ESR 605 : Data Management, Spring 2014</w:t>
       </w:r>
     </w:p>
-    <w:bookmarkStart w:id="week-1-introduction" w:name="week-1-introduction"/>
+    <w:bookmarkStart w:id="21" w:name="week-1-introduction"/>
     <w:p>
       <w:pPr>
         <w:pStyle w:val="Heading1"/>
@@ -16,32 +16,32 @@
         <w:t xml:space="preserve">Week 1: Introduction</w:t>
       </w:r>
     </w:p>
-    <w:bookmarkEnd w:id="week-1-introduction"/>
-    <w:bookmarkStart w:id="course-description-and-objectives" w:name="course-description-and-objectives"/>
+    <w:bookmarkEnd w:id="21"/>
+    <w:bookmarkStart w:id="22" w:name="course-description-and-objectives"/>
     <w:p>
       <w:pPr>
         <w:pStyle w:val="Heading2"/>
       </w:pPr>
       <w:r>
-        <w:t xml:space="preserve">Course Description and Objectives</w:t>
-      </w:r>
-    </w:p>
-    <w:bookmarkEnd w:id="course-description-and-objectives"/>
+        <w:t xml:space="preserve">1 Course Description and Objectives</w:t>
+      </w:r>
+    </w:p>
+    <w:bookmarkEnd w:id="22"/>
     <w:p>
       <w:r>
         <w:t xml:space="preserve">This course is designed to explore the concept of reproducible research for environmental sciences. We will cover proper data storage and the use of the R statistical computing environment to manipulate that data for statistical and graphical analysis. A background in a computer language and statistics is a plus but not required.</w:t>
       </w:r>
     </w:p>
-    <w:bookmarkStart w:id="what-is-reproducible-research" w:name="what-is-reproducible-research"/>
+    <w:bookmarkStart w:id="23" w:name="what-is-reproducible-research"/>
     <w:p>
       <w:pPr>
         <w:pStyle w:val="Heading3"/>
       </w:pPr>
       <w:r>
-        <w:t xml:space="preserve">What is "Reproducible Research"?</w:t>
-      </w:r>
-    </w:p>
-    <w:bookmarkEnd w:id="what-is-reproducible-research"/>
+        <w:t xml:space="preserve">1.1 What is "Reproducible Research"?</w:t>
+      </w:r>
+    </w:p>
+    <w:bookmarkEnd w:id="23"/>
     <w:p>
       <w:r>
         <w:t xml:space="preserve">In a very general sense, reproducible research is one of the fundamental aims of science. When we write a paper we include methods and results sections so that, in theory, other researchers can potentially reproduce and confirm our results.</w:t>
@@ -51,21 +51,23 @@
       <w:r>
         <w:t xml:space="preserve">Lately, the term "Reproducible Research" has been used to really mean "Reproducible Data Analysis". Every step of data analysis (often in the form of code) is prodvided.. * Import, manipulate and transform raw data and meta-data into processed data.</w:t>
       </w:r>
-      <w:br/>
+      <w:r>
+        <w:cr/>
+      </w:r>
       <w:r>
         <w:t xml:space="preserve">* Run statistical analysis. * Create plots and tables. * Incorporate analysis and plots into a report.</w:t>
       </w:r>
     </w:p>
-    <w:bookmarkStart w:id="benefits-of-reproducible-research." w:name="benefits-of-reproducible-research."/>
+    <w:bookmarkStart w:id="24" w:name="benefits-of-reproducible-research."/>
     <w:p>
       <w:pPr>
         <w:pStyle w:val="Heading3"/>
       </w:pPr>
       <w:r>
-        <w:t xml:space="preserve">Benefits of "Reproducible Research".</w:t>
-      </w:r>
-    </w:p>
-    <w:bookmarkEnd w:id="benefits-of-reproducible-research."/>
+        <w:t xml:space="preserve">1.2 Benefits of "Reproducible Research".</w:t>
+      </w:r>
+    </w:p>
+    <w:bookmarkEnd w:id="24"/>
     <w:p>
       <w:r>
         <w:t xml:space="preserve">Many journals currently have data sharing and code sharing policies in place and that number has been increasing in recent years (Stodden et al 2013).</w:t>
@@ -76,16 +78,16 @@
         <w:t xml:space="preserve">Even if you aren't planning on publishing in a journal with such policies, there is much to be said about being able to reproduce your own data analysis in as little effort as possible.</w:t>
       </w:r>
     </w:p>
-    <w:bookmarkStart w:id="example-of-non-reproducible-data-analysis" w:name="example-of-non-reproducible-data-analysis"/>
+    <w:bookmarkStart w:id="25" w:name="example-of-non-reproducible-data-analysis"/>
     <w:p>
       <w:pPr>
         <w:pStyle w:val="Heading4"/>
       </w:pPr>
       <w:r>
-        <w:t xml:space="preserve">Example of non-reproducible data analysis</w:t>
-      </w:r>
-    </w:p>
-    <w:bookmarkEnd w:id="example-of-non-reproducible-data-analysis"/>
+        <w:t xml:space="preserve">1.2.1 Example of non-reproducible data analysis</w:t>
+      </w:r>
+    </w:p>
+    <w:bookmarkEnd w:id="25"/>
     <w:p>
       <w:pPr>
         <w:numPr>
@@ -176,16 +178,16 @@
         <w:t xml:space="preserve">You start over from step 1 or 2 and spend potentially just as much time as you initially did running your analysis.</w:t>
       </w:r>
     </w:p>
-    <w:bookmarkStart w:id="example-of-reproducible-data-analysis" w:name="example-of-reproducible-data-analysis"/>
+    <w:bookmarkStart w:id="26" w:name="example-of-reproducible-data-analysis"/>
     <w:p>
       <w:pPr>
         <w:pStyle w:val="Heading4"/>
       </w:pPr>
       <w:r>
-        <w:t xml:space="preserve">Example of reproducible data analysis</w:t>
-      </w:r>
-    </w:p>
-    <w:bookmarkEnd w:id="example-of-reproducible-data-analysis"/>
+        <w:t xml:space="preserve">1.2.2 Example of reproducible data analysis</w:t>
+      </w:r>
+    </w:p>
+    <w:bookmarkEnd w:id="26"/>
     <w:p>
       <w:pPr>
         <w:numPr>
@@ -276,16 +278,17 @@
         <w:t xml:space="preserve">You edit your data and scripts as needed and rerun the master script. Yes, you spent a bit more time setting things up initially but now rerunning analyses is trivial.</w:t>
       </w:r>
     </w:p>
-    <w:p>
-      <w:r>
-        <w:rPr>
-          <w:b/>
-        </w:rPr>
-        <w:t xml:space="preserve">CRAN Task View on Reproducible Research</w:t>
-      </w:r>
-      <w:r>
-        <w:t xml:space="preserve"> </w:t>
-      </w:r>
+    <w:bookmarkStart w:id="27" w:name="cran-task-view-on-reproducible-research"/>
+    <w:p>
+      <w:pPr>
+        <w:pStyle w:val="Heading3"/>
+      </w:pPr>
+      <w:r>
+        <w:t xml:space="preserve">1.2 CRAN Task View on Reproducible Research</w:t>
+      </w:r>
+    </w:p>
+    <w:bookmarkEnd w:id="27"/>
+    <w:p>
       <w:r>
         <w:t xml:space="preserve">For an overview of R packages for Reproducible Research see the following..</w:t>
       </w:r>
@@ -295,26 +298,26 @@
         <w:t xml:space="preserve">[CRAN Task View: Reproducible Research] (http://cran.r-project.org/web/views/ReproducibleResearch.html)</w:t>
       </w:r>
     </w:p>
-    <w:bookmarkStart w:id="data-storage" w:name="data-storage"/>
+    <w:bookmarkStart w:id="28" w:name="data-storage"/>
     <w:p>
       <w:pPr>
         <w:pStyle w:val="Heading2"/>
       </w:pPr>
       <w:r>
-        <w:t xml:space="preserve">Data Storage</w:t>
-      </w:r>
-    </w:p>
-    <w:bookmarkEnd w:id="data-storage"/>
-    <w:bookmarkStart w:id="spreadsheets" w:name="spreadsheets"/>
+        <w:t xml:space="preserve">2 Data Storage</w:t>
+      </w:r>
+    </w:p>
+    <w:bookmarkEnd w:id="28"/>
+    <w:bookmarkStart w:id="29" w:name="spreadsheets"/>
     <w:p>
       <w:pPr>
         <w:pStyle w:val="Heading3"/>
       </w:pPr>
       <w:r>
-        <w:t xml:space="preserve">Spreadsheets</w:t>
-      </w:r>
-    </w:p>
-    <w:bookmarkEnd w:id="spreadsheets"/>
+        <w:t xml:space="preserve">2.1 Spreadsheets</w:t>
+      </w:r>
+    </w:p>
+    <w:bookmarkEnd w:id="29"/>
     <w:p>
       <w:r>
         <w:t xml:space="preserve">Microsoft Excel and other spreadsheets (such as Google Speadsheets or Open Office) are probably the most common method for data entry and data sharing. However, many people use spreadsheets in a way that makes the data practially unusable to others software.</w:t>
@@ -337,7 +340,7 @@
                     </pic:cNvPicPr>
                   </pic:nvPicPr>
                   <pic:blipFill>
-                    <a:blip r:embed="image1"/>
+                    <a:blip r:embed="rId30"/>
                     <a:stretch>
                       <a:fillRect/>
                     </a:stretch>
@@ -387,31 +390,31 @@
         <w:t xml:space="preserve">One other complication to using spreadsheets in this fashion is that there can be incompatibilites based on which version of the spreadsheet software is being used.</w:t>
       </w:r>
     </w:p>
-    <w:bookmarkStart w:id="databases-microsoft-access-mysql-postgresql-etc.." w:name="databases-microsoft-access-mysql-postgresql-etc.."/>
+    <w:bookmarkStart w:id="31" w:name="databases-microsoft-access-mysql-postgresql-etc.."/>
     <w:p>
       <w:pPr>
         <w:pStyle w:val="Heading3"/>
       </w:pPr>
       <w:r>
-        <w:t xml:space="preserve">Databases (Microsoft Access, MySQL, PostgreSQL, etc..)</w:t>
-      </w:r>
-    </w:p>
-    <w:bookmarkEnd w:id="databases-microsoft-access-mysql-postgresql-etc.."/>
+        <w:t xml:space="preserve">2.2 Databases (Microsoft Access, MySQL, PostgreSQL, etc..)</w:t>
+      </w:r>
+    </w:p>
+    <w:bookmarkEnd w:id="31"/>
     <w:p>
       <w:r>
         <w:t xml:space="preserve">Sometimes data is too big and too complicated to store in a simple spreadsheet. When this happens databases are needed.</w:t>
       </w:r>
     </w:p>
-    <w:bookmarkStart w:id="csv-comma-seperated-values" w:name="csv-comma-seperated-values"/>
+    <w:bookmarkStart w:id="32" w:name="csv-comma-seperated-values"/>
     <w:p>
       <w:pPr>
         <w:pStyle w:val="Heading3"/>
       </w:pPr>
       <w:r>
-        <w:t xml:space="preserve">CSV (comma seperated values)</w:t>
-      </w:r>
-    </w:p>
-    <w:bookmarkEnd w:id="csv-comma-seperated-values"/>
+        <w:t xml:space="preserve">2.3 CSV (comma seperated values)</w:t>
+      </w:r>
+    </w:p>
+    <w:bookmarkEnd w:id="32"/>
     <w:p>
       <w:r>
         <w:t xml:space="preserve">Almost every spreadsheet and database can export properly formatted data into CSV files. Likewise, just about every program used for data analysis can import CSV files. Because CSV files are simple text files, they are the</w:t>
@@ -445,7 +448,13 @@
         <w:rPr>
           <w:rStyle w:val="NormalTok"/>
         </w:rPr>
-        <w:t xml:space="preserve">csv_speed &lt;- </w:t>
+        <w:t xml:space="preserve">csv_speed &lt;-</w:t>
+      </w:r>
+      <w:r>
+        <w:rPr>
+          <w:rStyle w:val="StringTok"/>
+        </w:rPr>
+        <w:t xml:space="preserve"> </w:t>
       </w:r>
       <w:r>
         <w:rPr>
@@ -457,7 +466,13 @@
         <w:rPr>
           <w:rStyle w:val="NormalTok"/>
         </w:rPr>
-        <w:t xml:space="preserve">(data &lt;- </w:t>
+        <w:t xml:space="preserve">(data &lt;-</w:t>
+      </w:r>
+      <w:r>
+        <w:rPr>
+          <w:rStyle w:val="StringTok"/>
+        </w:rPr>
+        <w:t xml:space="preserve"> </w:t>
       </w:r>
       <w:r>
         <w:rPr>
@@ -483,7 +498,9 @@
         </w:rPr>
         <w:t xml:space="preserve">))</w:t>
       </w:r>
-      <w:br/>
+      <w:r>
+        <w:cr/>
+      </w:r>
       <w:r>
         <w:rPr>
           <w:rStyle w:val="KeywordTok"/>
@@ -507,12 +524,14 @@
         </w:rPr>
         <w:t xml:space="preserve">##    user  system elapsed </w:t>
       </w:r>
-      <w:br/>
+      <w:r>
+        <w:cr/>
+      </w:r>
       <w:r>
         <w:rPr>
           <w:rStyle w:val="VerbatimChar"/>
         </w:rPr>
-        <w:t xml:space="preserve">##  15.265   0.172  15.516</w:t>
+        <w:t xml:space="preserve">##   3.936   0.019   3.950</w:t>
       </w:r>
     </w:p>
     <w:p>
@@ -520,16 +539,16 @@
         <w:t xml:space="preserve">Here I've wrapped the 'system.time' function call around the 'read.csv' function that loads the data file so that I can time it. This can be useful if you ever want to know how long a particular part of your analysis takes.</w:t>
       </w:r>
     </w:p>
-    <w:bookmarkStart w:id="binary-files-e.g.-.rdata" w:name="binary-files-e.g.-.rdata"/>
+    <w:bookmarkStart w:id="33" w:name="binary-files-e.g.-.rdata"/>
     <w:p>
       <w:pPr>
         <w:pStyle w:val="Heading3"/>
       </w:pPr>
       <w:r>
-        <w:t xml:space="preserve">Binary Files (e.g. '.Rdata')</w:t>
-      </w:r>
-    </w:p>
-    <w:bookmarkEnd w:id="binary-files-e.g.-.rdata"/>
+        <w:t xml:space="preserve">2.4 Binary Files (e.g. '.Rdata')</w:t>
+      </w:r>
+    </w:p>
+    <w:bookmarkEnd w:id="33"/>
     <w:p>
       <w:r>
         <w:t xml:space="preserve">One option to speed this process up in R is to save the data in a binary Rdata file. This file format compresses the data in such a way that it can be reopened at least 10 times faster then .</w:t>
@@ -575,12 +594,20 @@
         </w:rPr>
         <w:t xml:space="preserve">)</w:t>
       </w:r>
-      <w:br/>
-      <w:r>
-        <w:rPr>
-          <w:rStyle w:val="NormalTok"/>
-        </w:rPr>
-        <w:t xml:space="preserve">binary_speed &lt;- </w:t>
+      <w:r>
+        <w:cr/>
+      </w:r>
+      <w:r>
+        <w:rPr>
+          <w:rStyle w:val="NormalTok"/>
+        </w:rPr>
+        <w:t xml:space="preserve">binary_speed &lt;-</w:t>
+      </w:r>
+      <w:r>
+        <w:rPr>
+          <w:rStyle w:val="StringTok"/>
+        </w:rPr>
+        <w:t xml:space="preserve"> </w:t>
       </w:r>
       <w:r>
         <w:rPr>
@@ -630,7 +657,9 @@
         </w:rPr>
         <w:t xml:space="preserve">))</w:t>
       </w:r>
-      <w:br/>
+      <w:r>
+        <w:cr/>
+      </w:r>
       <w:r>
         <w:rPr>
           <w:rStyle w:val="KeywordTok"/>
@@ -654,30 +683,339 @@
         </w:rPr>
         <w:t xml:space="preserve">##    user  system elapsed </w:t>
       </w:r>
-      <w:br/>
+      <w:r>
+        <w:cr/>
+      </w:r>
       <w:r>
         <w:rPr>
           <w:rStyle w:val="VerbatimChar"/>
         </w:rPr>
-        <w:t xml:space="preserve">##   0.356   0.008   0.371</w:t>
-      </w:r>
-    </w:p>
-    <w:p>
-      <w:r>
-        <w:t xml:space="preserve">The loading of the binary data file was over 42 times faster than loading the csv file!</w:t>
-      </w:r>
-    </w:p>
-    <w:bookmarkStart w:id="data-types" w:name="data-types"/>
+        <w:t xml:space="preserve">##   0.096   0.000   0.096</w:t>
+      </w:r>
+    </w:p>
+    <w:p>
+      <w:r>
+        <w:t xml:space="preserve">The loading of the binary data file was over 41 times faster than loading the csv file!</w:t>
+      </w:r>
+    </w:p>
+    <w:bookmarkStart w:id="34" w:name="r-objects-fundemental-structures"/>
     <w:p>
       <w:pPr>
         <w:pStyle w:val="Heading3"/>
       </w:pPr>
       <w:r>
-        <w:t xml:space="preserve">Data Types</w:t>
-      </w:r>
-    </w:p>
-    <w:bookmarkEnd w:id="data-types"/>
-    <w:bookmarkStart w:id="vectors" w:name="vectors"/>
+        <w:t xml:space="preserve">2.5 R Objects (fundemental structures)</w:t>
+      </w:r>
+    </w:p>
+    <w:bookmarkEnd w:id="34"/>
+    <w:tbl>
+      <w:tblPr>
+        <w:tblStyle w:val="TableNormal"/>
+      </w:tblPr>
+      <w:tblGrid/>
+      <w:tr>
+        <w:tc>
+          <w:tcPr>
+            <w:tcBorders>
+              <w:bottom w:val="single"/>
+            </w:tcBorders>
+            <w:vAlign w:val="bottom"/>
+          </w:tcPr>
+          <w:p>
+            <w:pPr>
+              <w:jc w:val="left"/>
+            </w:pPr>
+            <w:r>
+              <w:t xml:space="preserve">Dimensions</w:t>
+            </w:r>
+          </w:p>
+        </w:tc>
+        <w:tc>
+          <w:tcPr>
+            <w:tcBorders>
+              <w:bottom w:val="single"/>
+            </w:tcBorders>
+            <w:vAlign w:val="bottom"/>
+          </w:tcPr>
+          <w:p>
+            <w:pPr>
+              <w:jc w:val="left"/>
+            </w:pPr>
+            <w:r>
+              <w:t xml:space="preserve">Homogeneous</w:t>
+            </w:r>
+          </w:p>
+        </w:tc>
+        <w:tc>
+          <w:tcPr>
+            <w:tcBorders>
+              <w:bottom w:val="single"/>
+            </w:tcBorders>
+            <w:vAlign w:val="bottom"/>
+          </w:tcPr>
+          <w:p>
+            <w:pPr>
+              <w:jc w:val="left"/>
+            </w:pPr>
+            <w:r>
+              <w:t xml:space="preserve">Heterogeneous</w:t>
+            </w:r>
+          </w:p>
+        </w:tc>
+      </w:tr>
+      <w:tr>
+        <w:tc>
+          <w:p>
+            <w:pPr>
+              <w:jc w:val="left"/>
+            </w:pPr>
+            <w:r>
+              <w:t xml:space="preserve">1d</w:t>
+            </w:r>
+          </w:p>
+        </w:tc>
+        <w:tc>
+          <w:p>
+            <w:pPr>
+              <w:jc w:val="left"/>
+            </w:pPr>
+            <w:r>
+              <w:t xml:space="preserve">Atomic Vector</w:t>
+            </w:r>
+          </w:p>
+        </w:tc>
+        <w:tc>
+          <w:p>
+            <w:pPr>
+              <w:jc w:val="left"/>
+            </w:pPr>
+            <w:r>
+              <w:t xml:space="preserve">List</w:t>
+            </w:r>
+          </w:p>
+        </w:tc>
+      </w:tr>
+      <w:tr>
+        <w:tc>
+          <w:p>
+            <w:pPr>
+              <w:jc w:val="left"/>
+            </w:pPr>
+            <w:r>
+              <w:t xml:space="preserve">2d</w:t>
+            </w:r>
+          </w:p>
+        </w:tc>
+        <w:tc>
+          <w:p>
+            <w:pPr>
+              <w:jc w:val="left"/>
+            </w:pPr>
+            <w:r>
+              <w:t xml:space="preserve">Matrix</w:t>
+            </w:r>
+          </w:p>
+        </w:tc>
+        <w:tc>
+          <w:p>
+            <w:pPr>
+              <w:jc w:val="left"/>
+            </w:pPr>
+            <w:r>
+              <w:t xml:space="preserve">Data Frame</w:t>
+            </w:r>
+          </w:p>
+        </w:tc>
+      </w:tr>
+      <w:tr>
+        <w:tc>
+          <w:p>
+            <w:pPr>
+              <w:jc w:val="left"/>
+            </w:pPr>
+            <w:r>
+              <w:t xml:space="preserve">3d</w:t>
+            </w:r>
+          </w:p>
+        </w:tc>
+        <w:tc>
+          <w:p>
+            <w:pPr>
+              <w:jc w:val="left"/>
+            </w:pPr>
+            <w:r>
+              <w:t xml:space="preserve">array</w:t>
+            </w:r>
+          </w:p>
+        </w:tc>
+        <w:tc>
+          <w:p/>
+        </w:tc>
+      </w:tr>
+    </w:tbl>
+    <w:tbl>
+      <w:tblPr>
+        <w:tblStyle w:val="TableNormal"/>
+        <w:tblCaption w:val="Fundemental Structures"/>
+      </w:tblPr>
+      <w:tblGrid>
+        <w:gridCol w:w="1430"/>
+        <w:gridCol w:w="1540"/>
+        <w:gridCol w:w="1650"/>
+      </w:tblGrid>
+      <w:tr>
+        <w:tc>
+          <w:tcPr>
+            <w:tcBorders>
+              <w:bottom w:val="single"/>
+            </w:tcBorders>
+            <w:vAlign w:val="bottom"/>
+          </w:tcPr>
+          <w:p>
+            <w:pPr>
+              <w:jc w:val="center"/>
+            </w:pPr>
+            <w:r>
+              <w:t xml:space="preserve">Dimensions</w:t>
+            </w:r>
+          </w:p>
+        </w:tc>
+        <w:tc>
+          <w:tcPr>
+            <w:tcBorders>
+              <w:bottom w:val="single"/>
+            </w:tcBorders>
+            <w:vAlign w:val="bottom"/>
+          </w:tcPr>
+          <w:p>
+            <w:pPr>
+              <w:jc w:val="center"/>
+            </w:pPr>
+            <w:r>
+              <w:t xml:space="preserve">Homogeneous</w:t>
+            </w:r>
+          </w:p>
+        </w:tc>
+        <w:tc>
+          <w:tcPr>
+            <w:tcBorders>
+              <w:bottom w:val="single"/>
+            </w:tcBorders>
+            <w:vAlign w:val="bottom"/>
+          </w:tcPr>
+          <w:p>
+            <w:pPr>
+              <w:jc w:val="center"/>
+            </w:pPr>
+            <w:r>
+              <w:t xml:space="preserve">Heterogeneous</w:t>
+            </w:r>
+          </w:p>
+        </w:tc>
+      </w:tr>
+      <w:tr>
+        <w:tc>
+          <w:p>
+            <w:pPr>
+              <w:jc w:val="center"/>
+            </w:pPr>
+            <w:r>
+              <w:t xml:space="preserve">1d</w:t>
+            </w:r>
+          </w:p>
+        </w:tc>
+        <w:tc>
+          <w:p>
+            <w:pPr>
+              <w:jc w:val="center"/>
+            </w:pPr>
+            <w:r>
+              <w:t xml:space="preserve">Atomic Vector</w:t>
+            </w:r>
+          </w:p>
+        </w:tc>
+        <w:tc>
+          <w:p>
+            <w:pPr>
+              <w:jc w:val="center"/>
+            </w:pPr>
+            <w:r>
+              <w:t xml:space="preserve">List</w:t>
+            </w:r>
+          </w:p>
+        </w:tc>
+      </w:tr>
+      <w:tr>
+        <w:tc>
+          <w:p>
+            <w:pPr>
+              <w:jc w:val="center"/>
+            </w:pPr>
+            <w:r>
+              <w:t xml:space="preserve">2d</w:t>
+            </w:r>
+          </w:p>
+        </w:tc>
+        <w:tc>
+          <w:p>
+            <w:pPr>
+              <w:jc w:val="center"/>
+            </w:pPr>
+            <w:r>
+              <w:t xml:space="preserve">Matrix</w:t>
+            </w:r>
+          </w:p>
+        </w:tc>
+        <w:tc>
+          <w:p>
+            <w:pPr>
+              <w:jc w:val="center"/>
+            </w:pPr>
+            <w:r>
+              <w:t xml:space="preserve">Data Frame</w:t>
+            </w:r>
+          </w:p>
+        </w:tc>
+      </w:tr>
+      <w:tr>
+        <w:tc>
+          <w:p>
+            <w:pPr>
+              <w:jc w:val="center"/>
+            </w:pPr>
+            <w:r>
+              <w:t xml:space="preserve">3d</w:t>
+            </w:r>
+          </w:p>
+        </w:tc>
+        <w:tc>
+          <w:p>
+            <w:pPr>
+              <w:jc w:val="center"/>
+            </w:pPr>
+            <w:r>
+              <w:t xml:space="preserve">array</w:t>
+            </w:r>
+          </w:p>
+        </w:tc>
+        <w:tc>
+          <w:p>
+            <w:pPr>
+              <w:jc w:val="center"/>
+            </w:pPr>
+          </w:p>
+        </w:tc>
+      </w:tr>
+    </w:tbl>
+    <w:p>
+      <w:pPr>
+        <w:pStyle w:val="TableCaption"/>
+      </w:pPr>
+      <w:r>
+        <w:t xml:space="preserve">Fundemental Structures</w:t>
+      </w:r>
+    </w:p>
+    <w:bookmarkStart w:id="35" w:name="vectors"/>
     <w:p>
       <w:pPr>
         <w:pStyle w:val="Heading4"/>
@@ -686,8 +1024,13 @@
         <w:t xml:space="preserve">Vectors</w:t>
       </w:r>
     </w:p>
-    <w:bookmarkEnd w:id="vectors"/>
-    <w:bookmarkStart w:id="matrices" w:name="matrices"/>
+    <w:bookmarkEnd w:id="35"/>
+    <w:p>
+      <w:r>
+        <w:t xml:space="preserve">The most basic variable structure is a vector.</w:t>
+      </w:r>
+    </w:p>
+    <w:bookmarkStart w:id="36" w:name="matrices"/>
     <w:p>
       <w:pPr>
         <w:pStyle w:val="Heading4"/>
@@ -696,8 +1039,8 @@
         <w:t xml:space="preserve">Matrices</w:t>
       </w:r>
     </w:p>
-    <w:bookmarkEnd w:id="matrices"/>
-    <w:bookmarkStart w:id="arrays" w:name="arrays"/>
+    <w:bookmarkEnd w:id="36"/>
+    <w:bookmarkStart w:id="37" w:name="arrays"/>
     <w:p>
       <w:pPr>
         <w:pStyle w:val="Heading4"/>
@@ -706,8 +1049,8 @@
         <w:t xml:space="preserve">Arrays</w:t>
       </w:r>
     </w:p>
-    <w:bookmarkEnd w:id="arrays"/>
-    <w:bookmarkStart w:id="data-frames" w:name="data-frames"/>
+    <w:bookmarkEnd w:id="37"/>
+    <w:bookmarkStart w:id="38" w:name="data-frames"/>
     <w:p>
       <w:pPr>
         <w:pStyle w:val="Heading4"/>
@@ -716,8 +1059,8 @@
         <w:t xml:space="preserve">Data Frames</w:t>
       </w:r>
     </w:p>
-    <w:bookmarkEnd w:id="data-frames"/>
-    <w:bookmarkStart w:id="lists" w:name="lists"/>
+    <w:bookmarkEnd w:id="38"/>
+    <w:bookmarkStart w:id="39" w:name="lists"/>
     <w:p>
       <w:pPr>
         <w:pStyle w:val="Heading4"/>
@@ -726,8 +1069,8 @@
         <w:t xml:space="preserve">Lists</w:t>
       </w:r>
     </w:p>
-    <w:bookmarkEnd w:id="lists"/>
-    <w:bookmarkStart w:id="factors" w:name="factors"/>
+    <w:bookmarkEnd w:id="39"/>
+    <w:bookmarkStart w:id="40" w:name="factors"/>
     <w:p>
       <w:pPr>
         <w:pStyle w:val="Heading4"/>
@@ -736,8 +1079,8 @@
         <w:t xml:space="preserve">Factors</w:t>
       </w:r>
     </w:p>
-    <w:bookmarkEnd w:id="factors"/>
-    <w:bookmarkStart w:id="numeric" w:name="numeric"/>
+    <w:bookmarkEnd w:id="40"/>
+    <w:bookmarkStart w:id="41" w:name="numeric"/>
     <w:p>
       <w:pPr>
         <w:pStyle w:val="Heading4"/>
@@ -746,8 +1089,8 @@
         <w:t xml:space="preserve">Numeric</w:t>
       </w:r>
     </w:p>
-    <w:bookmarkEnd w:id="numeric"/>
-    <w:bookmarkStart w:id="iteger" w:name="iteger"/>
+    <w:bookmarkEnd w:id="41"/>
+    <w:bookmarkStart w:id="42" w:name="iteger"/>
     <w:p>
       <w:pPr>
         <w:pStyle w:val="Heading4"/>
@@ -756,8 +1099,8 @@
         <w:t xml:space="preserve">Iteger</w:t>
       </w:r>
     </w:p>
-    <w:bookmarkEnd w:id="iteger"/>
-    <w:bookmarkStart w:id="character" w:name="character"/>
+    <w:bookmarkEnd w:id="42"/>
+    <w:bookmarkStart w:id="43" w:name="character"/>
     <w:p>
       <w:pPr>
         <w:pStyle w:val="Heading4"/>
@@ -766,8 +1109,8 @@
         <w:t xml:space="preserve">Character</w:t>
       </w:r>
     </w:p>
-    <w:bookmarkEnd w:id="character"/>
-    <w:bookmarkStart w:id="date" w:name="date"/>
+    <w:bookmarkEnd w:id="43"/>
+    <w:bookmarkStart w:id="44" w:name="date"/>
     <w:p>
       <w:pPr>
         <w:pStyle w:val="Heading4"/>
@@ -776,8 +1119,8 @@
         <w:t xml:space="preserve">Date</w:t>
       </w:r>
     </w:p>
-    <w:bookmarkEnd w:id="date"/>
-    <w:bookmarkStart w:id="data-format-wide-vs-narrow" w:name="data-format-wide-vs-narrow"/>
+    <w:bookmarkEnd w:id="44"/>
+    <w:bookmarkStart w:id="45" w:name="data-format-wide-vs-narrow"/>
     <w:p>
       <w:pPr>
         <w:pStyle w:val="Heading3"/>
@@ -786,7 +1129,7 @@
         <w:t xml:space="preserve">Data Format (Wide vs Narrow)</w:t>
       </w:r>
     </w:p>
-    <w:bookmarkEnd w:id="data-format-wide-vs-narrow"/>
+    <w:bookmarkEnd w:id="45"/>
     <w:p>
       <w:r>
         <w:t xml:space="preserve">Most people are familiar with the "wide" data format where each row represents an observation and each column represents all the various attributes for that observation.</w:t>
@@ -802,18 +1145,1695 @@
         </w:rPr>
         <w:t xml:space="preserve"># loading a useful package for creating formatted tables</w:t>
       </w:r>
-      <w:br/>
+      <w:r>
+        <w:cr/>
+      </w:r>
+      <w:r>
+        <w:cr/>
+      </w:r>
+      <w:r>
+        <w:rPr>
+          <w:rStyle w:val="NormalTok"/>
+        </w:rPr>
+        <w:t xml:space="preserve">spdat &lt;-</w:t>
+      </w:r>
+      <w:r>
+        <w:rPr>
+          <w:rStyle w:val="StringTok"/>
+        </w:rPr>
+        <w:t xml:space="preserve"> </w:t>
+      </w:r>
       <w:r>
         <w:rPr>
           <w:rStyle w:val="KeywordTok"/>
         </w:rPr>
+        <w:t xml:space="preserve">read.csv</w:t>
+      </w:r>
+      <w:r>
+        <w:rPr>
+          <w:rStyle w:val="NormalTok"/>
+        </w:rPr>
+        <w:t xml:space="preserve">(</w:t>
+      </w:r>
+      <w:r>
+        <w:rPr>
+          <w:rStyle w:val="StringTok"/>
+        </w:rPr>
+        <w:t xml:space="preserve">"wk1spdat.csv"</w:t>
+      </w:r>
+      <w:r>
+        <w:rPr>
+          <w:rStyle w:val="NormalTok"/>
+        </w:rPr>
+        <w:t xml:space="preserve">)</w:t>
+      </w:r>
+      <w:r>
+        <w:cr/>
+      </w:r>
+      <w:r>
+        <w:rPr>
+          <w:rStyle w:val="KeywordTok"/>
+        </w:rPr>
+        <w:t xml:space="preserve">kable</w:t>
+      </w:r>
+      <w:r>
+        <w:rPr>
+          <w:rStyle w:val="NormalTok"/>
+        </w:rPr>
+        <w:t xml:space="preserve">(spdat)</w:t>
+      </w:r>
+    </w:p>
+    <w:tbl>
+      <w:tblPr>
+        <w:tblStyle w:val="TableNormal"/>
+      </w:tblPr>
+      <w:tblGrid/>
+      <w:tr>
+        <w:tc>
+          <w:tcPr>
+            <w:tcBorders>
+              <w:bottom w:val="single"/>
+            </w:tcBorders>
+            <w:vAlign w:val="bottom"/>
+          </w:tcPr>
+          <w:p>
+            <w:pPr>
+              <w:jc w:val="left"/>
+            </w:pPr>
+            <w:r>
+              <w:t xml:space="preserve">Site</w:t>
+            </w:r>
+          </w:p>
+        </w:tc>
+        <w:tc>
+          <w:tcPr>
+            <w:tcBorders>
+              <w:bottom w:val="single"/>
+            </w:tcBorders>
+            <w:vAlign w:val="bottom"/>
+          </w:tcPr>
+          <w:p>
+            <w:pPr>
+              <w:jc w:val="left"/>
+            </w:pPr>
+            <w:r>
+              <w:t xml:space="preserve">Date</w:t>
+            </w:r>
+          </w:p>
+        </w:tc>
+        <w:tc>
+          <w:tcPr>
+            <w:tcBorders>
+              <w:bottom w:val="single"/>
+            </w:tcBorders>
+            <w:vAlign w:val="bottom"/>
+          </w:tcPr>
+          <w:p>
+            <w:pPr>
+              <w:jc w:val="right"/>
+            </w:pPr>
+            <w:r>
+              <w:t xml:space="preserve">species1</w:t>
+            </w:r>
+          </w:p>
+        </w:tc>
+        <w:tc>
+          <w:tcPr>
+            <w:tcBorders>
+              <w:bottom w:val="single"/>
+            </w:tcBorders>
+            <w:vAlign w:val="bottom"/>
+          </w:tcPr>
+          <w:p>
+            <w:pPr>
+              <w:jc w:val="right"/>
+            </w:pPr>
+            <w:r>
+              <w:t xml:space="preserve">species2</w:t>
+            </w:r>
+          </w:p>
+        </w:tc>
+        <w:tc>
+          <w:tcPr>
+            <w:tcBorders>
+              <w:bottom w:val="single"/>
+            </w:tcBorders>
+            <w:vAlign w:val="bottom"/>
+          </w:tcPr>
+          <w:p>
+            <w:pPr>
+              <w:jc w:val="right"/>
+            </w:pPr>
+            <w:r>
+              <w:t xml:space="preserve">species3</w:t>
+            </w:r>
+          </w:p>
+        </w:tc>
+        <w:tc>
+          <w:tcPr>
+            <w:tcBorders>
+              <w:bottom w:val="single"/>
+            </w:tcBorders>
+            <w:vAlign w:val="bottom"/>
+          </w:tcPr>
+          <w:p>
+            <w:pPr>
+              <w:jc w:val="right"/>
+            </w:pPr>
+            <w:r>
+              <w:t xml:space="preserve">species4</w:t>
+            </w:r>
+          </w:p>
+        </w:tc>
+      </w:tr>
+      <w:tr>
+        <w:tc>
+          <w:p>
+            <w:pPr>
+              <w:jc w:val="left"/>
+            </w:pPr>
+            <w:r>
+              <w:t xml:space="preserve">A</w:t>
+            </w:r>
+          </w:p>
+        </w:tc>
+        <w:tc>
+          <w:p>
+            <w:pPr>
+              <w:jc w:val="left"/>
+            </w:pPr>
+            <w:r>
+              <w:t xml:space="preserve">2009-03-10</w:t>
+            </w:r>
+          </w:p>
+        </w:tc>
+        <w:tc>
+          <w:p>
+            <w:pPr>
+              <w:jc w:val="right"/>
+            </w:pPr>
+            <w:r>
+              <w:t xml:space="preserve">1</w:t>
+            </w:r>
+          </w:p>
+        </w:tc>
+        <w:tc>
+          <w:p>
+            <w:pPr>
+              <w:jc w:val="right"/>
+            </w:pPr>
+            <w:r>
+              <w:t xml:space="preserve">0</w:t>
+            </w:r>
+          </w:p>
+        </w:tc>
+        <w:tc>
+          <w:p>
+            <w:pPr>
+              <w:jc w:val="right"/>
+            </w:pPr>
+            <w:r>
+              <w:t xml:space="preserve">0</w:t>
+            </w:r>
+          </w:p>
+        </w:tc>
+        <w:tc>
+          <w:p>
+            <w:pPr>
+              <w:jc w:val="right"/>
+            </w:pPr>
+            <w:r>
+              <w:t xml:space="preserve">4</w:t>
+            </w:r>
+          </w:p>
+        </w:tc>
+      </w:tr>
+      <w:tr>
+        <w:tc>
+          <w:p>
+            <w:pPr>
+              <w:jc w:val="left"/>
+            </w:pPr>
+            <w:r>
+              <w:t xml:space="preserve">B</w:t>
+            </w:r>
+          </w:p>
+        </w:tc>
+        <w:tc>
+          <w:p>
+            <w:pPr>
+              <w:jc w:val="left"/>
+            </w:pPr>
+            <w:r>
+              <w:t xml:space="preserve">2009-03-10</w:t>
+            </w:r>
+          </w:p>
+        </w:tc>
+        <w:tc>
+          <w:p>
+            <w:pPr>
+              <w:jc w:val="right"/>
+            </w:pPr>
+            <w:r>
+              <w:t xml:space="preserve">2</w:t>
+            </w:r>
+          </w:p>
+        </w:tc>
+        <w:tc>
+          <w:p>
+            <w:pPr>
+              <w:jc w:val="right"/>
+            </w:pPr>
+            <w:r>
+              <w:t xml:space="preserve">7</w:t>
+            </w:r>
+          </w:p>
+        </w:tc>
+        <w:tc>
+          <w:p>
+            <w:pPr>
+              <w:jc w:val="right"/>
+            </w:pPr>
+            <w:r>
+              <w:t xml:space="preserve">0</w:t>
+            </w:r>
+          </w:p>
+        </w:tc>
+        <w:tc>
+          <w:p>
+            <w:pPr>
+              <w:jc w:val="right"/>
+            </w:pPr>
+            <w:r>
+              <w:t xml:space="preserve">0</w:t>
+            </w:r>
+          </w:p>
+        </w:tc>
+      </w:tr>
+      <w:tr>
+        <w:tc>
+          <w:p>
+            <w:pPr>
+              <w:jc w:val="left"/>
+            </w:pPr>
+            <w:r>
+              <w:t xml:space="preserve">C</w:t>
+            </w:r>
+          </w:p>
+        </w:tc>
+        <w:tc>
+          <w:p>
+            <w:pPr>
+              <w:jc w:val="left"/>
+            </w:pPr>
+            <w:r>
+              <w:t xml:space="preserve">2009-03-10</w:t>
+            </w:r>
+          </w:p>
+        </w:tc>
+        <w:tc>
+          <w:p>
+            <w:pPr>
+              <w:jc w:val="right"/>
+            </w:pPr>
+            <w:r>
+              <w:t xml:space="preserve">0</w:t>
+            </w:r>
+          </w:p>
+        </w:tc>
+        <w:tc>
+          <w:p>
+            <w:pPr>
+              <w:jc w:val="right"/>
+            </w:pPr>
+            <w:r>
+              <w:t xml:space="preserve">2</w:t>
+            </w:r>
+          </w:p>
+        </w:tc>
+        <w:tc>
+          <w:p>
+            <w:pPr>
+              <w:jc w:val="right"/>
+            </w:pPr>
+            <w:r>
+              <w:t xml:space="preserve">2</w:t>
+            </w:r>
+          </w:p>
+        </w:tc>
+        <w:tc>
+          <w:p>
+            <w:pPr>
+              <w:jc w:val="right"/>
+            </w:pPr>
+            <w:r>
+              <w:t xml:space="preserve">0</w:t>
+            </w:r>
+          </w:p>
+        </w:tc>
+      </w:tr>
+      <w:tr>
+        <w:tc>
+          <w:p>
+            <w:pPr>
+              <w:jc w:val="left"/>
+            </w:pPr>
+            <w:r>
+              <w:t xml:space="preserve">A</w:t>
+            </w:r>
+          </w:p>
+        </w:tc>
+        <w:tc>
+          <w:p>
+            <w:pPr>
+              <w:jc w:val="left"/>
+            </w:pPr>
+            <w:r>
+              <w:t xml:space="preserve">2009-04-13</w:t>
+            </w:r>
+          </w:p>
+        </w:tc>
+        <w:tc>
+          <w:p>
+            <w:pPr>
+              <w:jc w:val="right"/>
+            </w:pPr>
+            <w:r>
+              <w:t xml:space="preserve">0</w:t>
+            </w:r>
+          </w:p>
+        </w:tc>
+        <w:tc>
+          <w:p>
+            <w:pPr>
+              <w:jc w:val="right"/>
+            </w:pPr>
+            <w:r>
+              <w:t xml:space="preserve">1</w:t>
+            </w:r>
+          </w:p>
+        </w:tc>
+        <w:tc>
+          <w:p>
+            <w:pPr>
+              <w:jc w:val="right"/>
+            </w:pPr>
+            <w:r>
+              <w:t xml:space="preserve">1</w:t>
+            </w:r>
+          </w:p>
+        </w:tc>
+        <w:tc>
+          <w:p>
+            <w:pPr>
+              <w:jc w:val="right"/>
+            </w:pPr>
+            <w:r>
+              <w:t xml:space="preserve">5</w:t>
+            </w:r>
+          </w:p>
+        </w:tc>
+      </w:tr>
+      <w:tr>
+        <w:tc>
+          <w:p>
+            <w:pPr>
+              <w:jc w:val="left"/>
+            </w:pPr>
+            <w:r>
+              <w:t xml:space="preserve">B</w:t>
+            </w:r>
+          </w:p>
+        </w:tc>
+        <w:tc>
+          <w:p>
+            <w:pPr>
+              <w:jc w:val="left"/>
+            </w:pPr>
+            <w:r>
+              <w:t xml:space="preserve">2009-04-13</w:t>
+            </w:r>
+          </w:p>
+        </w:tc>
+        <w:tc>
+          <w:p>
+            <w:pPr>
+              <w:jc w:val="right"/>
+            </w:pPr>
+            <w:r>
+              <w:t xml:space="preserve">0</w:t>
+            </w:r>
+          </w:p>
+        </w:tc>
+        <w:tc>
+          <w:p>
+            <w:pPr>
+              <w:jc w:val="right"/>
+            </w:pPr>
+            <w:r>
+              <w:t xml:space="preserve">2</w:t>
+            </w:r>
+          </w:p>
+        </w:tc>
+        <w:tc>
+          <w:p>
+            <w:pPr>
+              <w:jc w:val="right"/>
+            </w:pPr>
+            <w:r>
+              <w:t xml:space="preserve">1</w:t>
+            </w:r>
+          </w:p>
+        </w:tc>
+        <w:tc>
+          <w:p>
+            <w:pPr>
+              <w:jc w:val="right"/>
+            </w:pPr>
+            <w:r>
+              <w:t xml:space="preserve">2</w:t>
+            </w:r>
+          </w:p>
+        </w:tc>
+      </w:tr>
+      <w:tr>
+        <w:tc>
+          <w:p>
+            <w:pPr>
+              <w:jc w:val="left"/>
+            </w:pPr>
+            <w:r>
+              <w:t xml:space="preserve">C</w:t>
+            </w:r>
+          </w:p>
+        </w:tc>
+        <w:tc>
+          <w:p>
+            <w:pPr>
+              <w:jc w:val="left"/>
+            </w:pPr>
+            <w:r>
+              <w:t xml:space="preserve">2009-04-13</w:t>
+            </w:r>
+          </w:p>
+        </w:tc>
+        <w:tc>
+          <w:p>
+            <w:pPr>
+              <w:jc w:val="right"/>
+            </w:pPr>
+            <w:r>
+              <w:t xml:space="preserve">1</w:t>
+            </w:r>
+          </w:p>
+        </w:tc>
+        <w:tc>
+          <w:p>
+            <w:pPr>
+              <w:jc w:val="right"/>
+            </w:pPr>
+            <w:r>
+              <w:t xml:space="preserve">5</w:t>
+            </w:r>
+          </w:p>
+        </w:tc>
+        <w:tc>
+          <w:p>
+            <w:pPr>
+              <w:jc w:val="right"/>
+            </w:pPr>
+            <w:r>
+              <w:t xml:space="preserve">2</w:t>
+            </w:r>
+          </w:p>
+        </w:tc>
+        <w:tc>
+          <w:p>
+            <w:pPr>
+              <w:jc w:val="right"/>
+            </w:pPr>
+            <w:r>
+              <w:t xml:space="preserve">0</w:t>
+            </w:r>
+          </w:p>
+        </w:tc>
+      </w:tr>
+    </w:tbl>
+    <w:p>
+      <w:pPr>
+        <w:pStyle w:val="SourceCode"/>
+      </w:pPr>
+      <w:r>
+        <w:rPr>
+          <w:rStyle w:val="CommentTok"/>
+        </w:rPr>
+        <w:t xml:space="preserve"># loading a package for reshaping data between wide and narrow formats</w:t>
+      </w:r>
+      <w:r>
+        <w:cr/>
+      </w:r>
+      <w:r>
+        <w:rPr>
+          <w:rStyle w:val="KeywordTok"/>
+        </w:rPr>
         <w:t xml:space="preserve">library</w:t>
       </w:r>
       <w:r>
         <w:rPr>
           <w:rStyle w:val="NormalTok"/>
         </w:rPr>
-        <w:t xml:space="preserve">(xtable)</w:t>
+        <w:t xml:space="preserve">(reshape2)</w:t>
+      </w:r>
+      <w:r>
+        <w:cr/>
+      </w:r>
+      <w:r>
+        <w:cr/>
+      </w:r>
+      <w:r>
+        <w:rPr>
+          <w:rStyle w:val="CommentTok"/>
+        </w:rPr>
+        <w:t xml:space="preserve"># converting wide format to narrow format</w:t>
+      </w:r>
+      <w:r>
+        <w:cr/>
+      </w:r>
+      <w:r>
+        <w:rPr>
+          <w:rStyle w:val="NormalTok"/>
+        </w:rPr>
+        <w:t xml:space="preserve">spdat2 &lt;-</w:t>
+      </w:r>
+      <w:r>
+        <w:rPr>
+          <w:rStyle w:val="StringTok"/>
+        </w:rPr>
+        <w:t xml:space="preserve"> </w:t>
+      </w:r>
+      <w:r>
+        <w:rPr>
+          <w:rStyle w:val="KeywordTok"/>
+        </w:rPr>
+        <w:t xml:space="preserve">melt</w:t>
+      </w:r>
+      <w:r>
+        <w:rPr>
+          <w:rStyle w:val="NormalTok"/>
+        </w:rPr>
+        <w:t xml:space="preserve">(spdat, </w:t>
+      </w:r>
+      <w:r>
+        <w:rPr>
+          <w:rStyle w:val="DataTypeTok"/>
+        </w:rPr>
+        <w:t xml:space="preserve">id =</w:t>
+      </w:r>
+      <w:r>
+        <w:rPr>
+          <w:rStyle w:val="NormalTok"/>
+        </w:rPr>
+        <w:t xml:space="preserve"> </w:t>
+      </w:r>
+      <w:r>
+        <w:rPr>
+          <w:rStyle w:val="KeywordTok"/>
+        </w:rPr>
+        <w:t xml:space="preserve">c</w:t>
+      </w:r>
+      <w:r>
+        <w:rPr>
+          <w:rStyle w:val="NormalTok"/>
+        </w:rPr>
+        <w:t xml:space="preserve">(</w:t>
+      </w:r>
+      <w:r>
+        <w:rPr>
+          <w:rStyle w:val="StringTok"/>
+        </w:rPr>
+        <w:t xml:space="preserve">"Site"</w:t>
+      </w:r>
+      <w:r>
+        <w:rPr>
+          <w:rStyle w:val="NormalTok"/>
+        </w:rPr>
+        <w:t xml:space="preserve">, </w:t>
+      </w:r>
+      <w:r>
+        <w:rPr>
+          <w:rStyle w:val="StringTok"/>
+        </w:rPr>
+        <w:t xml:space="preserve">"Date"</w:t>
+      </w:r>
+      <w:r>
+        <w:rPr>
+          <w:rStyle w:val="NormalTok"/>
+        </w:rPr>
+        <w:t xml:space="preserve">), </w:t>
+      </w:r>
+      <w:r>
+        <w:rPr>
+          <w:rStyle w:val="DataTypeTok"/>
+        </w:rPr>
+        <w:t xml:space="preserve">variable.name =</w:t>
+      </w:r>
+      <w:r>
+        <w:rPr>
+          <w:rStyle w:val="NormalTok"/>
+        </w:rPr>
+        <w:t xml:space="preserve"> </w:t>
+      </w:r>
+      <w:r>
+        <w:rPr>
+          <w:rStyle w:val="StringTok"/>
+        </w:rPr>
+        <w:t xml:space="preserve">"Speices"</w:t>
+      </w:r>
+      <w:r>
+        <w:rPr>
+          <w:rStyle w:val="NormalTok"/>
+        </w:rPr>
+        <w:t xml:space="preserve">, </w:t>
+      </w:r>
+      <w:r>
+        <w:rPr>
+          <w:rStyle w:val="DataTypeTok"/>
+        </w:rPr>
+        <w:t xml:space="preserve">value.name =</w:t>
+      </w:r>
+      <w:r>
+        <w:rPr>
+          <w:rStyle w:val="NormalTok"/>
+        </w:rPr>
+        <w:t xml:space="preserve"> </w:t>
+      </w:r>
+      <w:r>
+        <w:rPr>
+          <w:rStyle w:val="StringTok"/>
+        </w:rPr>
+        <w:t xml:space="preserve">"Count"</w:t>
+      </w:r>
+      <w:r>
+        <w:rPr>
+          <w:rStyle w:val="NormalTok"/>
+        </w:rPr>
+        <w:t xml:space="preserve">)</w:t>
+      </w:r>
+      <w:r>
+        <w:cr/>
+      </w:r>
+      <w:r>
+        <w:rPr>
+          <w:rStyle w:val="CommentTok"/>
+        </w:rPr>
+        <w:t xml:space="preserve"># removing data rows where species counts are 0</w:t>
+      </w:r>
+      <w:r>
+        <w:cr/>
+      </w:r>
+      <w:r>
+        <w:rPr>
+          <w:rStyle w:val="NormalTok"/>
+        </w:rPr>
+        <w:t xml:space="preserve">spdat2 &lt;-</w:t>
+      </w:r>
+      <w:r>
+        <w:rPr>
+          <w:rStyle w:val="StringTok"/>
+        </w:rPr>
+        <w:t xml:space="preserve"> </w:t>
+      </w:r>
+      <w:r>
+        <w:rPr>
+          <w:rStyle w:val="NormalTok"/>
+        </w:rPr>
+        <w:t xml:space="preserve">spdat2[spdat2$Count &gt;</w:t>
+      </w:r>
+      <w:r>
+        <w:rPr>
+          <w:rStyle w:val="StringTok"/>
+        </w:rPr>
+        <w:t xml:space="preserve"> </w:t>
+      </w:r>
+      <w:r>
+        <w:rPr>
+          <w:rStyle w:val="DecValTok"/>
+        </w:rPr>
+        <w:t xml:space="preserve">0</w:t>
+      </w:r>
+      <w:r>
+        <w:rPr>
+          <w:rStyle w:val="NormalTok"/>
+        </w:rPr>
+        <w:t xml:space="preserve">, ]</w:t>
+      </w:r>
+      <w:r>
+        <w:cr/>
+      </w:r>
+      <w:r>
+        <w:rPr>
+          <w:rStyle w:val="KeywordTok"/>
+        </w:rPr>
+        <w:t xml:space="preserve">kable</w:t>
+      </w:r>
+      <w:r>
+        <w:rPr>
+          <w:rStyle w:val="NormalTok"/>
+        </w:rPr>
+        <w:t xml:space="preserve">(spdat2)</w:t>
+      </w:r>
+    </w:p>
+    <w:tbl>
+      <w:tblPr>
+        <w:tblStyle w:val="TableNormal"/>
+      </w:tblPr>
+      <w:tblGrid/>
+      <w:tr>
+        <w:tc>
+          <w:tcPr>
+            <w:tcBorders>
+              <w:bottom w:val="single"/>
+            </w:tcBorders>
+            <w:vAlign w:val="bottom"/>
+          </w:tcPr>
+          <w:p>
+            <w:pPr>
+              <w:jc w:val="left"/>
+            </w:pPr>
+            <w:r>
+              <w:t xml:space="preserve">id</w:t>
+            </w:r>
+          </w:p>
+        </w:tc>
+        <w:tc>
+          <w:tcPr>
+            <w:tcBorders>
+              <w:bottom w:val="single"/>
+            </w:tcBorders>
+            <w:vAlign w:val="bottom"/>
+          </w:tcPr>
+          <w:p>
+            <w:pPr>
+              <w:jc w:val="left"/>
+            </w:pPr>
+            <w:r>
+              <w:t xml:space="preserve">Site</w:t>
+            </w:r>
+          </w:p>
+        </w:tc>
+        <w:tc>
+          <w:tcPr>
+            <w:tcBorders>
+              <w:bottom w:val="single"/>
+            </w:tcBorders>
+            <w:vAlign w:val="bottom"/>
+          </w:tcPr>
+          <w:p>
+            <w:pPr>
+              <w:jc w:val="left"/>
+            </w:pPr>
+            <w:r>
+              <w:t xml:space="preserve">Date</w:t>
+            </w:r>
+          </w:p>
+        </w:tc>
+        <w:tc>
+          <w:tcPr>
+            <w:tcBorders>
+              <w:bottom w:val="single"/>
+            </w:tcBorders>
+            <w:vAlign w:val="bottom"/>
+          </w:tcPr>
+          <w:p>
+            <w:pPr>
+              <w:jc w:val="left"/>
+            </w:pPr>
+            <w:r>
+              <w:t xml:space="preserve">Speices</w:t>
+            </w:r>
+          </w:p>
+        </w:tc>
+        <w:tc>
+          <w:tcPr>
+            <w:tcBorders>
+              <w:bottom w:val="single"/>
+            </w:tcBorders>
+            <w:vAlign w:val="bottom"/>
+          </w:tcPr>
+          <w:p>
+            <w:pPr>
+              <w:jc w:val="right"/>
+            </w:pPr>
+            <w:r>
+              <w:t xml:space="preserve">Count</w:t>
+            </w:r>
+          </w:p>
+        </w:tc>
+      </w:tr>
+      <w:tr>
+        <w:tc>
+          <w:p>
+            <w:pPr>
+              <w:jc w:val="left"/>
+            </w:pPr>
+            <w:r>
+              <w:t xml:space="preserve">1</w:t>
+            </w:r>
+          </w:p>
+        </w:tc>
+        <w:tc>
+          <w:p>
+            <w:pPr>
+              <w:jc w:val="left"/>
+            </w:pPr>
+            <w:r>
+              <w:t xml:space="preserve">A</w:t>
+            </w:r>
+          </w:p>
+        </w:tc>
+        <w:tc>
+          <w:p>
+            <w:pPr>
+              <w:jc w:val="left"/>
+            </w:pPr>
+            <w:r>
+              <w:t xml:space="preserve">2009-03-10</w:t>
+            </w:r>
+          </w:p>
+        </w:tc>
+        <w:tc>
+          <w:p>
+            <w:pPr>
+              <w:jc w:val="left"/>
+            </w:pPr>
+            <w:r>
+              <w:t xml:space="preserve">species1</w:t>
+            </w:r>
+          </w:p>
+        </w:tc>
+        <w:tc>
+          <w:p>
+            <w:pPr>
+              <w:jc w:val="right"/>
+            </w:pPr>
+            <w:r>
+              <w:t xml:space="preserve">1</w:t>
+            </w:r>
+          </w:p>
+        </w:tc>
+      </w:tr>
+      <w:tr>
+        <w:tc>
+          <w:p>
+            <w:pPr>
+              <w:jc w:val="left"/>
+            </w:pPr>
+            <w:r>
+              <w:t xml:space="preserve">2</w:t>
+            </w:r>
+          </w:p>
+        </w:tc>
+        <w:tc>
+          <w:p>
+            <w:pPr>
+              <w:jc w:val="left"/>
+            </w:pPr>
+            <w:r>
+              <w:t xml:space="preserve">B</w:t>
+            </w:r>
+          </w:p>
+        </w:tc>
+        <w:tc>
+          <w:p>
+            <w:pPr>
+              <w:jc w:val="left"/>
+            </w:pPr>
+            <w:r>
+              <w:t xml:space="preserve">2009-03-10</w:t>
+            </w:r>
+          </w:p>
+        </w:tc>
+        <w:tc>
+          <w:p>
+            <w:pPr>
+              <w:jc w:val="left"/>
+            </w:pPr>
+            <w:r>
+              <w:t xml:space="preserve">species1</w:t>
+            </w:r>
+          </w:p>
+        </w:tc>
+        <w:tc>
+          <w:p>
+            <w:pPr>
+              <w:jc w:val="right"/>
+            </w:pPr>
+            <w:r>
+              <w:t xml:space="preserve">2</w:t>
+            </w:r>
+          </w:p>
+        </w:tc>
+      </w:tr>
+      <w:tr>
+        <w:tc>
+          <w:p>
+            <w:pPr>
+              <w:jc w:val="left"/>
+            </w:pPr>
+            <w:r>
+              <w:t xml:space="preserve">6</w:t>
+            </w:r>
+          </w:p>
+        </w:tc>
+        <w:tc>
+          <w:p>
+            <w:pPr>
+              <w:jc w:val="left"/>
+            </w:pPr>
+            <w:r>
+              <w:t xml:space="preserve">C</w:t>
+            </w:r>
+          </w:p>
+        </w:tc>
+        <w:tc>
+          <w:p>
+            <w:pPr>
+              <w:jc w:val="left"/>
+            </w:pPr>
+            <w:r>
+              <w:t xml:space="preserve">2009-04-13</w:t>
+            </w:r>
+          </w:p>
+        </w:tc>
+        <w:tc>
+          <w:p>
+            <w:pPr>
+              <w:jc w:val="left"/>
+            </w:pPr>
+            <w:r>
+              <w:t xml:space="preserve">species1</w:t>
+            </w:r>
+          </w:p>
+        </w:tc>
+        <w:tc>
+          <w:p>
+            <w:pPr>
+              <w:jc w:val="right"/>
+            </w:pPr>
+            <w:r>
+              <w:t xml:space="preserve">1</w:t>
+            </w:r>
+          </w:p>
+        </w:tc>
+      </w:tr>
+      <w:tr>
+        <w:tc>
+          <w:p>
+            <w:pPr>
+              <w:jc w:val="left"/>
+            </w:pPr>
+            <w:r>
+              <w:t xml:space="preserve">8</w:t>
+            </w:r>
+          </w:p>
+        </w:tc>
+        <w:tc>
+          <w:p>
+            <w:pPr>
+              <w:jc w:val="left"/>
+            </w:pPr>
+            <w:r>
+              <w:t xml:space="preserve">B</w:t>
+            </w:r>
+          </w:p>
+        </w:tc>
+        <w:tc>
+          <w:p>
+            <w:pPr>
+              <w:jc w:val="left"/>
+            </w:pPr>
+            <w:r>
+              <w:t xml:space="preserve">2009-03-10</w:t>
+            </w:r>
+          </w:p>
+        </w:tc>
+        <w:tc>
+          <w:p>
+            <w:pPr>
+              <w:jc w:val="left"/>
+            </w:pPr>
+            <w:r>
+              <w:t xml:space="preserve">species2</w:t>
+            </w:r>
+          </w:p>
+        </w:tc>
+        <w:tc>
+          <w:p>
+            <w:pPr>
+              <w:jc w:val="right"/>
+            </w:pPr>
+            <w:r>
+              <w:t xml:space="preserve">7</w:t>
+            </w:r>
+          </w:p>
+        </w:tc>
+      </w:tr>
+      <w:tr>
+        <w:tc>
+          <w:p>
+            <w:pPr>
+              <w:jc w:val="left"/>
+            </w:pPr>
+            <w:r>
+              <w:t xml:space="preserve">9</w:t>
+            </w:r>
+          </w:p>
+        </w:tc>
+        <w:tc>
+          <w:p>
+            <w:pPr>
+              <w:jc w:val="left"/>
+            </w:pPr>
+            <w:r>
+              <w:t xml:space="preserve">C</w:t>
+            </w:r>
+          </w:p>
+        </w:tc>
+        <w:tc>
+          <w:p>
+            <w:pPr>
+              <w:jc w:val="left"/>
+            </w:pPr>
+            <w:r>
+              <w:t xml:space="preserve">2009-03-10</w:t>
+            </w:r>
+          </w:p>
+        </w:tc>
+        <w:tc>
+          <w:p>
+            <w:pPr>
+              <w:jc w:val="left"/>
+            </w:pPr>
+            <w:r>
+              <w:t xml:space="preserve">species2</w:t>
+            </w:r>
+          </w:p>
+        </w:tc>
+        <w:tc>
+          <w:p>
+            <w:pPr>
+              <w:jc w:val="right"/>
+            </w:pPr>
+            <w:r>
+              <w:t xml:space="preserve">2</w:t>
+            </w:r>
+          </w:p>
+        </w:tc>
+      </w:tr>
+      <w:tr>
+        <w:tc>
+          <w:p>
+            <w:pPr>
+              <w:jc w:val="left"/>
+            </w:pPr>
+            <w:r>
+              <w:t xml:space="preserve">10</w:t>
+            </w:r>
+          </w:p>
+        </w:tc>
+        <w:tc>
+          <w:p>
+            <w:pPr>
+              <w:jc w:val="left"/>
+            </w:pPr>
+            <w:r>
+              <w:t xml:space="preserve">A</w:t>
+            </w:r>
+          </w:p>
+        </w:tc>
+        <w:tc>
+          <w:p>
+            <w:pPr>
+              <w:jc w:val="left"/>
+            </w:pPr>
+            <w:r>
+              <w:t xml:space="preserve">2009-04-13</w:t>
+            </w:r>
+          </w:p>
+        </w:tc>
+        <w:tc>
+          <w:p>
+            <w:pPr>
+              <w:jc w:val="left"/>
+            </w:pPr>
+            <w:r>
+              <w:t xml:space="preserve">species2</w:t>
+            </w:r>
+          </w:p>
+        </w:tc>
+        <w:tc>
+          <w:p>
+            <w:pPr>
+              <w:jc w:val="right"/>
+            </w:pPr>
+            <w:r>
+              <w:t xml:space="preserve">1</w:t>
+            </w:r>
+          </w:p>
+        </w:tc>
+      </w:tr>
+      <w:tr>
+        <w:tc>
+          <w:p>
+            <w:pPr>
+              <w:jc w:val="left"/>
+            </w:pPr>
+            <w:r>
+              <w:t xml:space="preserve">11</w:t>
+            </w:r>
+          </w:p>
+        </w:tc>
+        <w:tc>
+          <w:p>
+            <w:pPr>
+              <w:jc w:val="left"/>
+            </w:pPr>
+            <w:r>
+              <w:t xml:space="preserve">B</w:t>
+            </w:r>
+          </w:p>
+        </w:tc>
+        <w:tc>
+          <w:p>
+            <w:pPr>
+              <w:jc w:val="left"/>
+            </w:pPr>
+            <w:r>
+              <w:t xml:space="preserve">2009-04-13</w:t>
+            </w:r>
+          </w:p>
+        </w:tc>
+        <w:tc>
+          <w:p>
+            <w:pPr>
+              <w:jc w:val="left"/>
+            </w:pPr>
+            <w:r>
+              <w:t xml:space="preserve">species2</w:t>
+            </w:r>
+          </w:p>
+        </w:tc>
+        <w:tc>
+          <w:p>
+            <w:pPr>
+              <w:jc w:val="right"/>
+            </w:pPr>
+            <w:r>
+              <w:t xml:space="preserve">2</w:t>
+            </w:r>
+          </w:p>
+        </w:tc>
+      </w:tr>
+      <w:tr>
+        <w:tc>
+          <w:p>
+            <w:pPr>
+              <w:jc w:val="left"/>
+            </w:pPr>
+            <w:r>
+              <w:t xml:space="preserve">12</w:t>
+            </w:r>
+          </w:p>
+        </w:tc>
+        <w:tc>
+          <w:p>
+            <w:pPr>
+              <w:jc w:val="left"/>
+            </w:pPr>
+            <w:r>
+              <w:t xml:space="preserve">C</w:t>
+            </w:r>
+          </w:p>
+        </w:tc>
+        <w:tc>
+          <w:p>
+            <w:pPr>
+              <w:jc w:val="left"/>
+            </w:pPr>
+            <w:r>
+              <w:t xml:space="preserve">2009-04-13</w:t>
+            </w:r>
+          </w:p>
+        </w:tc>
+        <w:tc>
+          <w:p>
+            <w:pPr>
+              <w:jc w:val="left"/>
+            </w:pPr>
+            <w:r>
+              <w:t xml:space="preserve">species2</w:t>
+            </w:r>
+          </w:p>
+        </w:tc>
+        <w:tc>
+          <w:p>
+            <w:pPr>
+              <w:jc w:val="right"/>
+            </w:pPr>
+            <w:r>
+              <w:t xml:space="preserve">5</w:t>
+            </w:r>
+          </w:p>
+        </w:tc>
+      </w:tr>
+      <w:tr>
+        <w:tc>
+          <w:p>
+            <w:pPr>
+              <w:jc w:val="left"/>
+            </w:pPr>
+            <w:r>
+              <w:t xml:space="preserve">15</w:t>
+            </w:r>
+          </w:p>
+        </w:tc>
+        <w:tc>
+          <w:p>
+            <w:pPr>
+              <w:jc w:val="left"/>
+            </w:pPr>
+            <w:r>
+              <w:t xml:space="preserve">C</w:t>
+            </w:r>
+          </w:p>
+        </w:tc>
+        <w:tc>
+          <w:p>
+            <w:pPr>
+              <w:jc w:val="left"/>
+            </w:pPr>
+            <w:r>
+              <w:t xml:space="preserve">2009-03-10</w:t>
+            </w:r>
+          </w:p>
+        </w:tc>
+        <w:tc>
+          <w:p>
+            <w:pPr>
+              <w:jc w:val="left"/>
+            </w:pPr>
+            <w:r>
+              <w:t xml:space="preserve">species3</w:t>
+            </w:r>
+          </w:p>
+        </w:tc>
+        <w:tc>
+          <w:p>
+            <w:pPr>
+              <w:jc w:val="right"/>
+            </w:pPr>
+            <w:r>
+              <w:t xml:space="preserve">2</w:t>
+            </w:r>
+          </w:p>
+        </w:tc>
+      </w:tr>
+      <w:tr>
+        <w:tc>
+          <w:p>
+            <w:pPr>
+              <w:jc w:val="left"/>
+            </w:pPr>
+            <w:r>
+              <w:t xml:space="preserve">16</w:t>
+            </w:r>
+          </w:p>
+        </w:tc>
+        <w:tc>
+          <w:p>
+            <w:pPr>
+              <w:jc w:val="left"/>
+            </w:pPr>
+            <w:r>
+              <w:t xml:space="preserve">A</w:t>
+            </w:r>
+          </w:p>
+        </w:tc>
+        <w:tc>
+          <w:p>
+            <w:pPr>
+              <w:jc w:val="left"/>
+            </w:pPr>
+            <w:r>
+              <w:t xml:space="preserve">2009-04-13</w:t>
+            </w:r>
+          </w:p>
+        </w:tc>
+        <w:tc>
+          <w:p>
+            <w:pPr>
+              <w:jc w:val="left"/>
+            </w:pPr>
+            <w:r>
+              <w:t xml:space="preserve">species3</w:t>
+            </w:r>
+          </w:p>
+        </w:tc>
+        <w:tc>
+          <w:p>
+            <w:pPr>
+              <w:jc w:val="right"/>
+            </w:pPr>
+            <w:r>
+              <w:t xml:space="preserve">1</w:t>
+            </w:r>
+          </w:p>
+        </w:tc>
+      </w:tr>
+      <w:tr>
+        <w:tc>
+          <w:p>
+            <w:pPr>
+              <w:jc w:val="left"/>
+            </w:pPr>
+            <w:r>
+              <w:t xml:space="preserve">17</w:t>
+            </w:r>
+          </w:p>
+        </w:tc>
+        <w:tc>
+          <w:p>
+            <w:pPr>
+              <w:jc w:val="left"/>
+            </w:pPr>
+            <w:r>
+              <w:t xml:space="preserve">B</w:t>
+            </w:r>
+          </w:p>
+        </w:tc>
+        <w:tc>
+          <w:p>
+            <w:pPr>
+              <w:jc w:val="left"/>
+            </w:pPr>
+            <w:r>
+              <w:t xml:space="preserve">2009-04-13</w:t>
+            </w:r>
+          </w:p>
+        </w:tc>
+        <w:tc>
+          <w:p>
+            <w:pPr>
+              <w:jc w:val="left"/>
+            </w:pPr>
+            <w:r>
+              <w:t xml:space="preserve">species3</w:t>
+            </w:r>
+          </w:p>
+        </w:tc>
+        <w:tc>
+          <w:p>
+            <w:pPr>
+              <w:jc w:val="right"/>
+            </w:pPr>
+            <w:r>
+              <w:t xml:space="preserve">1</w:t>
+            </w:r>
+          </w:p>
+        </w:tc>
+      </w:tr>
+      <w:tr>
+        <w:tc>
+          <w:p>
+            <w:pPr>
+              <w:jc w:val="left"/>
+            </w:pPr>
+            <w:r>
+              <w:t xml:space="preserve">18</w:t>
+            </w:r>
+          </w:p>
+        </w:tc>
+        <w:tc>
+          <w:p>
+            <w:pPr>
+              <w:jc w:val="left"/>
+            </w:pPr>
+            <w:r>
+              <w:t xml:space="preserve">C</w:t>
+            </w:r>
+          </w:p>
+        </w:tc>
+        <w:tc>
+          <w:p>
+            <w:pPr>
+              <w:jc w:val="left"/>
+            </w:pPr>
+            <w:r>
+              <w:t xml:space="preserve">2009-04-13</w:t>
+            </w:r>
+          </w:p>
+        </w:tc>
+        <w:tc>
+          <w:p>
+            <w:pPr>
+              <w:jc w:val="left"/>
+            </w:pPr>
+            <w:r>
+              <w:t xml:space="preserve">species3</w:t>
+            </w:r>
+          </w:p>
+        </w:tc>
+        <w:tc>
+          <w:p>
+            <w:pPr>
+              <w:jc w:val="right"/>
+            </w:pPr>
+            <w:r>
+              <w:t xml:space="preserve">2</w:t>
+            </w:r>
+          </w:p>
+        </w:tc>
+      </w:tr>
+      <w:tr>
+        <w:tc>
+          <w:p>
+            <w:pPr>
+              <w:jc w:val="left"/>
+            </w:pPr>
+            <w:r>
+              <w:t xml:space="preserve">19</w:t>
+            </w:r>
+          </w:p>
+        </w:tc>
+        <w:tc>
+          <w:p>
+            <w:pPr>
+              <w:jc w:val="left"/>
+            </w:pPr>
+            <w:r>
+              <w:t xml:space="preserve">A</w:t>
+            </w:r>
+          </w:p>
+        </w:tc>
+        <w:tc>
+          <w:p>
+            <w:pPr>
+              <w:jc w:val="left"/>
+            </w:pPr>
+            <w:r>
+              <w:t xml:space="preserve">2009-03-10</w:t>
+            </w:r>
+          </w:p>
+        </w:tc>
+        <w:tc>
+          <w:p>
+            <w:pPr>
+              <w:jc w:val="left"/>
+            </w:pPr>
+            <w:r>
+              <w:t xml:space="preserve">species4</w:t>
+            </w:r>
+          </w:p>
+        </w:tc>
+        <w:tc>
+          <w:p>
+            <w:pPr>
+              <w:jc w:val="right"/>
+            </w:pPr>
+            <w:r>
+              <w:t xml:space="preserve">4</w:t>
+            </w:r>
+          </w:p>
+        </w:tc>
+      </w:tr>
+      <w:tr>
+        <w:tc>
+          <w:p>
+            <w:pPr>
+              <w:jc w:val="left"/>
+            </w:pPr>
+            <w:r>
+              <w:t xml:space="preserve">22</w:t>
+            </w:r>
+          </w:p>
+        </w:tc>
+        <w:tc>
+          <w:p>
+            <w:pPr>
+              <w:jc w:val="left"/>
+            </w:pPr>
+            <w:r>
+              <w:t xml:space="preserve">A</w:t>
+            </w:r>
+          </w:p>
+        </w:tc>
+        <w:tc>
+          <w:p>
+            <w:pPr>
+              <w:jc w:val="left"/>
+            </w:pPr>
+            <w:r>
+              <w:t xml:space="preserve">2009-04-13</w:t>
+            </w:r>
+          </w:p>
+        </w:tc>
+        <w:tc>
+          <w:p>
+            <w:pPr>
+              <w:jc w:val="left"/>
+            </w:pPr>
+            <w:r>
+              <w:t xml:space="preserve">species4</w:t>
+            </w:r>
+          </w:p>
+        </w:tc>
+        <w:tc>
+          <w:p>
+            <w:pPr>
+              <w:jc w:val="right"/>
+            </w:pPr>
+            <w:r>
+              <w:t xml:space="preserve">5</w:t>
+            </w:r>
+          </w:p>
+        </w:tc>
+      </w:tr>
+      <w:tr>
+        <w:tc>
+          <w:p>
+            <w:pPr>
+              <w:jc w:val="left"/>
+            </w:pPr>
+            <w:r>
+              <w:t xml:space="preserve">23</w:t>
+            </w:r>
+          </w:p>
+        </w:tc>
+        <w:tc>
+          <w:p>
+            <w:pPr>
+              <w:jc w:val="left"/>
+            </w:pPr>
+            <w:r>
+              <w:t xml:space="preserve">B</w:t>
+            </w:r>
+          </w:p>
+        </w:tc>
+        <w:tc>
+          <w:p>
+            <w:pPr>
+              <w:jc w:val="left"/>
+            </w:pPr>
+            <w:r>
+              <w:t xml:space="preserve">2009-04-13</w:t>
+            </w:r>
+          </w:p>
+        </w:tc>
+        <w:tc>
+          <w:p>
+            <w:pPr>
+              <w:jc w:val="left"/>
+            </w:pPr>
+            <w:r>
+              <w:t xml:space="preserve">species4</w:t>
+            </w:r>
+          </w:p>
+        </w:tc>
+        <w:tc>
+          <w:p>
+            <w:pPr>
+              <w:jc w:val="right"/>
+            </w:pPr>
+            <w:r>
+              <w:t xml:space="preserve">2</w:t>
+            </w:r>
+          </w:p>
+        </w:tc>
+      </w:tr>
+    </w:tbl>
+    <w:bookmarkStart w:id="46" w:name="meta-data"/>
+    <w:p>
+      <w:pPr>
+        <w:pStyle w:val="Heading3"/>
+      </w:pPr>
+      <w:r>
+        <w:t xml:space="preserve">Meta-data</w:t>
+      </w:r>
+    </w:p>
+    <w:bookmarkEnd w:id="46"/>
+    <w:bookmarkStart w:id="47" w:name="citations"/>
+    <w:p>
+      <w:pPr>
+        <w:pStyle w:val="Heading3"/>
+      </w:pPr>
+      <w:r>
+        <w:t xml:space="preserve">Citations</w:t>
+      </w:r>
+    </w:p>
+    <w:bookmarkEnd w:id="47"/>
+    <w:p>
+      <w:r>
+        <w:t xml:space="preserve">[1] Stodden V, Guo P, Ma Z (2013) Toward Reproducible Computational Research: An Empirical Analysis of Data and Code Policy Adoption by Journals. PLoS ONE 8(6): e67111. doi:10.1371/journal.pone.0067111 [link] (http://www.plosone.org/article/info%3Adoi%2F10.1371%2Fjournal.pone.0067111)</w:t>
+      </w:r>
+    </w:p>
+    <w:p>
+      <w:r>
+        <w:t xml:space="preserve">This is an R Markdown document. Markdown is a simple formatting syntax for authoring web pages (click the</w:t>
+      </w:r>
+      <w:r>
+        <w:t xml:space="preserve"> </w:t>
+      </w:r>
+      <w:r>
+        <w:rPr>
+          <w:b/>
+        </w:rPr>
+        <w:t xml:space="preserve">Help</w:t>
+      </w:r>
+      <w:r>
+        <w:t xml:space="preserve"> </w:t>
+      </w:r>
+      <w:r>
+        <w:t xml:space="preserve">toolbar button for more details on using R Markdown).</w:t>
+      </w:r>
+    </w:p>
+    <w:p>
+      <w:r>
+        <w:t xml:space="preserve">When you click the</w:t>
+      </w:r>
+      <w:r>
+        <w:t xml:space="preserve"> </w:t>
+      </w:r>
+      <w:r>
+        <w:rPr>
+          <w:b/>
+        </w:rPr>
+        <w:t xml:space="preserve">Knit HTML</w:t>
+      </w:r>
+      <w:r>
+        <w:t xml:space="preserve"> </w:t>
+      </w:r>
+      <w:r>
+        <w:t xml:space="preserve">button a web page will be generated that includes both content as well as the output of any embedded R code chunks within the document. You can embed an R code chunk like this:</w:t>
       </w:r>
     </w:p>
     <w:p>
@@ -822,467 +2842,75 @@
       </w:pPr>
       <w:r>
         <w:rPr>
+          <w:rStyle w:val="KeywordTok"/>
+        </w:rPr>
+        <w:t xml:space="preserve">summary</w:t>
+      </w:r>
+      <w:r>
+        <w:rPr>
+          <w:rStyle w:val="NormalTok"/>
+        </w:rPr>
+        <w:t xml:space="preserve">(cars)</w:t>
+      </w:r>
+    </w:p>
+    <w:p>
+      <w:pPr>
+        <w:pStyle w:val="SourceCode"/>
+      </w:pPr>
+      <w:r>
+        <w:rPr>
           <w:rStyle w:val="VerbatimChar"/>
         </w:rPr>
-        <w:t xml:space="preserve">## Error: there is no package called 'xtable'</w:t>
-      </w:r>
-    </w:p>
-    <w:p>
-      <w:pPr>
-        <w:pStyle w:val="SourceCode"/>
-      </w:pPr>
-      <w:r>
-        <w:rPr>
-          <w:rStyle w:val="NormalTok"/>
-        </w:rPr>
-        <w:t xml:space="preserve">spdat &lt;- </w:t>
-      </w:r>
-      <w:r>
-        <w:rPr>
-          <w:rStyle w:val="KeywordTok"/>
-        </w:rPr>
-        <w:t xml:space="preserve">read.csv</w:t>
-      </w:r>
-      <w:r>
-        <w:rPr>
-          <w:rStyle w:val="NormalTok"/>
-        </w:rPr>
-        <w:t xml:space="preserve">(</w:t>
-      </w:r>
-      <w:r>
-        <w:rPr>
-          <w:rStyle w:val="StringTok"/>
-        </w:rPr>
-        <w:t xml:space="preserve">"wk1spdat.csv"</w:t>
-      </w:r>
-      <w:r>
-        <w:rPr>
-          <w:rStyle w:val="NormalTok"/>
-        </w:rPr>
-        <w:t xml:space="preserve">)</w:t>
-      </w:r>
-      <w:br/>
-      <w:r>
-        <w:rPr>
-          <w:rStyle w:val="KeywordTok"/>
-        </w:rPr>
-        <w:t xml:space="preserve">print</w:t>
-      </w:r>
-      <w:r>
-        <w:rPr>
-          <w:rStyle w:val="NormalTok"/>
-        </w:rPr>
-        <w:t xml:space="preserve">(</w:t>
-      </w:r>
-      <w:r>
-        <w:rPr>
-          <w:rStyle w:val="KeywordTok"/>
-        </w:rPr>
-        <w:t xml:space="preserve">xtable</w:t>
-      </w:r>
-      <w:r>
-        <w:rPr>
-          <w:rStyle w:val="NormalTok"/>
-        </w:rPr>
-        <w:t xml:space="preserve">(spdat), </w:t>
-      </w:r>
-      <w:r>
-        <w:rPr>
-          <w:rStyle w:val="DataTypeTok"/>
-        </w:rPr>
-        <w:t xml:space="preserve">type =</w:t>
-      </w:r>
-      <w:r>
-        <w:rPr>
-          <w:rStyle w:val="NormalTok"/>
-        </w:rPr>
-        <w:t xml:space="preserve"> </w:t>
-      </w:r>
-      <w:r>
-        <w:rPr>
-          <w:rStyle w:val="StringTok"/>
-        </w:rPr>
-        <w:t xml:space="preserve">"html"</w:t>
-      </w:r>
-      <w:r>
-        <w:rPr>
-          <w:rStyle w:val="NormalTok"/>
-        </w:rPr>
-        <w:t xml:space="preserve">)</w:t>
-      </w:r>
-    </w:p>
-    <w:p>
-      <w:pPr>
-        <w:pStyle w:val="SourceCode"/>
-      </w:pPr>
+        <w:t xml:space="preserve">##      speed           dist    </w:t>
+      </w:r>
+      <w:r>
+        <w:cr/>
+      </w:r>
       <w:r>
         <w:rPr>
           <w:rStyle w:val="VerbatimChar"/>
         </w:rPr>
-        <w:t xml:space="preserve">## Error: could not find function "xtable"</w:t>
-      </w:r>
-    </w:p>
-    <w:p>
-      <w:pPr>
-        <w:pStyle w:val="SourceCode"/>
-      </w:pPr>
-      <w:r>
-        <w:rPr>
-          <w:rStyle w:val="CommentTok"/>
-        </w:rPr>
-        <w:t xml:space="preserve"># loading a package for reshaping data between wide and narrow formats</w:t>
-      </w:r>
-      <w:br/>
-      <w:r>
-        <w:rPr>
-          <w:rStyle w:val="KeywordTok"/>
-        </w:rPr>
-        <w:t xml:space="preserve">library</w:t>
-      </w:r>
-      <w:r>
-        <w:rPr>
-          <w:rStyle w:val="NormalTok"/>
-        </w:rPr>
-        <w:t xml:space="preserve">(reshape2)</w:t>
-      </w:r>
-      <w:br/>
-      <w:br/>
-      <w:r>
-        <w:rPr>
-          <w:rStyle w:val="CommentTok"/>
-        </w:rPr>
-        <w:t xml:space="preserve"># converting wide format to narrow format</w:t>
-      </w:r>
-      <w:br/>
-      <w:r>
-        <w:rPr>
-          <w:rStyle w:val="NormalTok"/>
-        </w:rPr>
-        <w:t xml:space="preserve">spdat2 &lt;- </w:t>
-      </w:r>
-      <w:r>
-        <w:rPr>
-          <w:rStyle w:val="KeywordTok"/>
-        </w:rPr>
-        <w:t xml:space="preserve">melt</w:t>
-      </w:r>
-      <w:r>
-        <w:rPr>
-          <w:rStyle w:val="NormalTok"/>
-        </w:rPr>
-        <w:t xml:space="preserve">(spdat, </w:t>
-      </w:r>
-      <w:r>
-        <w:rPr>
-          <w:rStyle w:val="DataTypeTok"/>
-        </w:rPr>
-        <w:t xml:space="preserve">id =</w:t>
-      </w:r>
-      <w:r>
-        <w:rPr>
-          <w:rStyle w:val="NormalTok"/>
-        </w:rPr>
-        <w:t xml:space="preserve"> </w:t>
-      </w:r>
-      <w:r>
-        <w:rPr>
-          <w:rStyle w:val="KeywordTok"/>
-        </w:rPr>
-        <w:t xml:space="preserve">c</w:t>
-      </w:r>
-      <w:r>
-        <w:rPr>
-          <w:rStyle w:val="NormalTok"/>
-        </w:rPr>
-        <w:t xml:space="preserve">(</w:t>
-      </w:r>
-      <w:r>
-        <w:rPr>
-          <w:rStyle w:val="StringTok"/>
-        </w:rPr>
-        <w:t xml:space="preserve">"Site"</w:t>
-      </w:r>
-      <w:r>
-        <w:rPr>
-          <w:rStyle w:val="NormalTok"/>
-        </w:rPr>
-        <w:t xml:space="preserve">, </w:t>
-      </w:r>
-      <w:r>
-        <w:rPr>
-          <w:rStyle w:val="StringTok"/>
-        </w:rPr>
-        <w:t xml:space="preserve">"Date"</w:t>
-      </w:r>
-      <w:r>
-        <w:rPr>
-          <w:rStyle w:val="NormalTok"/>
-        </w:rPr>
-        <w:t xml:space="preserve">), </w:t>
-      </w:r>
-      <w:r>
-        <w:rPr>
-          <w:rStyle w:val="DataTypeTok"/>
-        </w:rPr>
-        <w:t xml:space="preserve">variable.name =</w:t>
-      </w:r>
-      <w:r>
-        <w:rPr>
-          <w:rStyle w:val="NormalTok"/>
-        </w:rPr>
-        <w:t xml:space="preserve"> </w:t>
-      </w:r>
-      <w:r>
-        <w:rPr>
-          <w:rStyle w:val="StringTok"/>
-        </w:rPr>
-        <w:t xml:space="preserve">"Speices"</w:t>
-      </w:r>
-      <w:r>
-        <w:rPr>
-          <w:rStyle w:val="NormalTok"/>
-        </w:rPr>
-        <w:t xml:space="preserve">, </w:t>
-      </w:r>
-      <w:r>
-        <w:rPr>
-          <w:rStyle w:val="DataTypeTok"/>
-        </w:rPr>
-        <w:t xml:space="preserve">value.name =</w:t>
-      </w:r>
-      <w:r>
-        <w:rPr>
-          <w:rStyle w:val="NormalTok"/>
-        </w:rPr>
-        <w:t xml:space="preserve"> </w:t>
-      </w:r>
-      <w:r>
-        <w:rPr>
-          <w:rStyle w:val="StringTok"/>
-        </w:rPr>
-        <w:t xml:space="preserve">"Count"</w:t>
-      </w:r>
-      <w:r>
-        <w:rPr>
-          <w:rStyle w:val="NormalTok"/>
-        </w:rPr>
-        <w:t xml:space="preserve">)</w:t>
-      </w:r>
-      <w:br/>
-      <w:r>
-        <w:rPr>
-          <w:rStyle w:val="CommentTok"/>
-        </w:rPr>
-        <w:t xml:space="preserve"># removing data rows where species counts are 0</w:t>
-      </w:r>
-      <w:br/>
-      <w:r>
-        <w:rPr>
-          <w:rStyle w:val="NormalTok"/>
-        </w:rPr>
-        <w:t xml:space="preserve">spdat2 &lt;- spdat2[spdat2$Count &gt; </w:t>
-      </w:r>
-      <w:r>
-        <w:rPr>
-          <w:rStyle w:val="DecValTok"/>
-        </w:rPr>
-        <w:t xml:space="preserve">0</w:t>
-      </w:r>
-      <w:r>
-        <w:rPr>
-          <w:rStyle w:val="NormalTok"/>
-        </w:rPr>
-        <w:t xml:space="preserve">, ]</w:t>
-      </w:r>
-      <w:br/>
-      <w:r>
-        <w:rPr>
-          <w:rStyle w:val="KeywordTok"/>
-        </w:rPr>
-        <w:t xml:space="preserve">print</w:t>
-      </w:r>
-      <w:r>
-        <w:rPr>
-          <w:rStyle w:val="NormalTok"/>
-        </w:rPr>
-        <w:t xml:space="preserve">(</w:t>
-      </w:r>
-      <w:r>
-        <w:rPr>
-          <w:rStyle w:val="KeywordTok"/>
-        </w:rPr>
-        <w:t xml:space="preserve">xtable</w:t>
-      </w:r>
-      <w:r>
-        <w:rPr>
-          <w:rStyle w:val="NormalTok"/>
-        </w:rPr>
-        <w:t xml:space="preserve">(spdat2), </w:t>
-      </w:r>
-      <w:r>
-        <w:rPr>
-          <w:rStyle w:val="DataTypeTok"/>
-        </w:rPr>
-        <w:t xml:space="preserve">type =</w:t>
-      </w:r>
-      <w:r>
-        <w:rPr>
-          <w:rStyle w:val="NormalTok"/>
-        </w:rPr>
-        <w:t xml:space="preserve"> </w:t>
-      </w:r>
-      <w:r>
-        <w:rPr>
-          <w:rStyle w:val="StringTok"/>
-        </w:rPr>
-        <w:t xml:space="preserve">"html"</w:t>
-      </w:r>
-      <w:r>
-        <w:rPr>
-          <w:rStyle w:val="NormalTok"/>
-        </w:rPr>
-        <w:t xml:space="preserve">)</w:t>
-      </w:r>
-    </w:p>
-    <w:p>
-      <w:pPr>
-        <w:pStyle w:val="SourceCode"/>
-      </w:pPr>
+        <w:t xml:space="preserve">##  Min.   : 4.0   Min.   :  2  </w:t>
+      </w:r>
+      <w:r>
+        <w:cr/>
+      </w:r>
       <w:r>
         <w:rPr>
           <w:rStyle w:val="VerbatimChar"/>
         </w:rPr>
-        <w:t xml:space="preserve">## Error: could not find function "xtable"</w:t>
-      </w:r>
-    </w:p>
-    <w:bookmarkStart w:id="meta-data" w:name="meta-data"/>
-    <w:p>
-      <w:pPr>
-        <w:pStyle w:val="Heading3"/>
-      </w:pPr>
-      <w:r>
-        <w:t xml:space="preserve">Meta-data</w:t>
-      </w:r>
-    </w:p>
-    <w:bookmarkEnd w:id="meta-data"/>
-    <w:bookmarkStart w:id="citations" w:name="citations"/>
-    <w:p>
-      <w:pPr>
-        <w:pStyle w:val="Heading3"/>
-      </w:pPr>
-      <w:r>
-        <w:t xml:space="preserve">Citations</w:t>
-      </w:r>
-    </w:p>
-    <w:bookmarkEnd w:id="citations"/>
-    <w:p>
-      <w:r>
-        <w:t xml:space="preserve">[1] Stodden V, Guo P, Ma Z (2013) Toward Reproducible Computational Research: An Empirical Analysis of Data and Code Policy Adoption by Journals. PLoS ONE 8(6): e67111. doi:10.1371/journal.pone.0067111 [link] (http://www.plosone.org/article/info%3Adoi%2F10.1371%2Fjournal.pone.0067111)</w:t>
-      </w:r>
-    </w:p>
-    <w:p>
-      <w:r>
-        <w:t xml:space="preserve">This is an R Markdown document. Markdown is a simple formatting syntax for authoring web pages (click the</w:t>
-      </w:r>
-      <w:r>
-        <w:t xml:space="preserve"> </w:t>
-      </w:r>
-      <w:r>
-        <w:rPr>
-          <w:b/>
-        </w:rPr>
-        <w:t xml:space="preserve">Help</w:t>
-      </w:r>
-      <w:r>
-        <w:t xml:space="preserve"> </w:t>
-      </w:r>
-      <w:r>
-        <w:t xml:space="preserve">toolbar button for more details on using R Markdown).</w:t>
-      </w:r>
-    </w:p>
-    <w:p>
-      <w:r>
-        <w:t xml:space="preserve">When you click the</w:t>
-      </w:r>
-      <w:r>
-        <w:t xml:space="preserve"> </w:t>
-      </w:r>
-      <w:r>
-        <w:rPr>
-          <w:b/>
-        </w:rPr>
-        <w:t xml:space="preserve">Knit HTML</w:t>
-      </w:r>
-      <w:r>
-        <w:t xml:space="preserve"> </w:t>
-      </w:r>
-      <w:r>
-        <w:t xml:space="preserve">button a web page will be generated that includes both content as well as the output of any embedded R code chunks within the document. You can embed an R code chunk like this:</w:t>
-      </w:r>
-    </w:p>
-    <w:p>
-      <w:pPr>
-        <w:pStyle w:val="SourceCode"/>
-      </w:pPr>
-      <w:r>
-        <w:rPr>
-          <w:rStyle w:val="KeywordTok"/>
-        </w:rPr>
-        <w:t xml:space="preserve">summary</w:t>
-      </w:r>
-      <w:r>
-        <w:rPr>
-          <w:rStyle w:val="NormalTok"/>
-        </w:rPr>
-        <w:t xml:space="preserve">(cars)</w:t>
-      </w:r>
-    </w:p>
-    <w:p>
-      <w:pPr>
-        <w:pStyle w:val="SourceCode"/>
-      </w:pPr>
+        <w:t xml:space="preserve">##  1st Qu.:12.0   1st Qu.: 26  </w:t>
+      </w:r>
+      <w:r>
+        <w:cr/>
+      </w:r>
       <w:r>
         <w:rPr>
           <w:rStyle w:val="VerbatimChar"/>
         </w:rPr>
-        <w:t xml:space="preserve">##      speed           dist    </w:t>
-      </w:r>
-      <w:br/>
+        <w:t xml:space="preserve">##  Median :15.0   Median : 36  </w:t>
+      </w:r>
+      <w:r>
+        <w:cr/>
+      </w:r>
       <w:r>
         <w:rPr>
           <w:rStyle w:val="VerbatimChar"/>
         </w:rPr>
-        <w:t xml:space="preserve">##  Min.   : 4.0   Min.   :  2  </w:t>
-      </w:r>
-      <w:br/>
+        <w:t xml:space="preserve">##  Mean   :15.4   Mean   : 43  </w:t>
+      </w:r>
+      <w:r>
+        <w:cr/>
+      </w:r>
       <w:r>
         <w:rPr>
           <w:rStyle w:val="VerbatimChar"/>
         </w:rPr>
-        <w:t xml:space="preserve">##  1st Qu.:12.0   1st Qu.: 26  </w:t>
-      </w:r>
-      <w:br/>
-      <w:r>
-        <w:rPr>
-          <w:rStyle w:val="VerbatimChar"/>
-        </w:rPr>
-        <w:t xml:space="preserve">##  Median :15.0   Median : 36  </w:t>
-      </w:r>
-      <w:br/>
-      <w:r>
-        <w:rPr>
-          <w:rStyle w:val="VerbatimChar"/>
-        </w:rPr>
-        <w:t xml:space="preserve">##  Mean   :15.4   Mean   : 43  </w:t>
-      </w:r>
-      <w:br/>
-      <w:r>
-        <w:rPr>
-          <w:rStyle w:val="VerbatimChar"/>
-        </w:rPr>
         <w:t xml:space="preserve">##  3rd Qu.:19.0   3rd Qu.: 56  </w:t>
       </w:r>
-      <w:br/>
+      <w:r>
+        <w:cr/>
+      </w:r>
       <w:r>
         <w:rPr>
           <w:rStyle w:val="VerbatimChar"/>
@@ -1323,13 +2951,13 @@
               <a:graphicData uri="http://schemas.openxmlformats.org/drawingml/2006/picture">
                 <pic:pic>
                   <pic:nvPicPr>
-                    <pic:cNvPr descr="figure/unnamed-chunk-4.png" id="0" name="Picture"/>
+                    <pic:cNvPr descr="figure/unnamed-chunk-5.png" id="0" name="Picture"/>
                     <pic:cNvPicPr>
                       <a:picLocks noChangeArrowheads="1" noChangeAspect="1"/>
                     </pic:cNvPicPr>
                   </pic:nvPicPr>
                   <pic:blipFill>
-                    <a:blip r:embed="image2"/>
+                    <a:blip r:embed="rId48"/>
                     <a:stretch>
                       <a:fillRect/>
                     </a:stretch>
@@ -1361,7 +2989,7 @@
         <w:pStyle w:val="ImageCaption"/>
       </w:pPr>
       <w:r>
-        <w:t xml:space="preserve">plot of chunk unnamed-chunk-4</w:t>
+        <w:t xml:space="preserve">plot of chunk unnamed-chunk-5</w:t>
       </w:r>
     </w:p>
     <w:p>
@@ -1372,7 +3000,13 @@
         <w:rPr>
           <w:rStyle w:val="NormalTok"/>
         </w:rPr>
-        <w:t xml:space="preserve">x &lt;- </w:t>
+        <w:t xml:space="preserve">x &lt;-</w:t>
+      </w:r>
+      <w:r>
+        <w:rPr>
+          <w:rStyle w:val="StringTok"/>
+        </w:rPr>
+        <w:t xml:space="preserve"> </w:t>
       </w:r>
       <w:r>
         <w:rPr>
@@ -1392,12 +3026,20 @@
         </w:rPr>
         <w:t xml:space="preserve">10</w:t>
       </w:r>
-      <w:br/>
-      <w:r>
-        <w:rPr>
-          <w:rStyle w:val="NormalTok"/>
-        </w:rPr>
-        <w:t xml:space="preserve">y &lt;- </w:t>
+      <w:r>
+        <w:cr/>
+      </w:r>
+      <w:r>
+        <w:rPr>
+          <w:rStyle w:val="NormalTok"/>
+        </w:rPr>
+        <w:t xml:space="preserve">y &lt;-</w:t>
+      </w:r>
+      <w:r>
+        <w:rPr>
+          <w:rStyle w:val="StringTok"/>
+        </w:rPr>
+        <w:t xml:space="preserve"> </w:t>
       </w:r>
       <w:r>
         <w:rPr>
@@ -1459,12 +3101,20 @@
         </w:rPr>
         <w:t xml:space="preserve">)</w:t>
       </w:r>
-      <w:br/>
-      <w:r>
-        <w:rPr>
-          <w:rStyle w:val="NormalTok"/>
-        </w:rPr>
-        <w:t xml:space="preserve">df &lt;- </w:t>
+      <w:r>
+        <w:cr/>
+      </w:r>
+      <w:r>
+        <w:rPr>
+          <w:rStyle w:val="NormalTok"/>
+        </w:rPr>
+        <w:t xml:space="preserve">df &lt;-</w:t>
+      </w:r>
+      <w:r>
+        <w:rPr>
+          <w:rStyle w:val="StringTok"/>
+        </w:rPr>
+        <w:t xml:space="preserve"> </w:t>
       </w:r>
       <w:r>
         <w:rPr>
@@ -1478,7 +3128,9 @@
         </w:rPr>
         <w:t xml:space="preserve">(x, y)</w:t>
       </w:r>
-      <w:br/>
+      <w:r>
+        <w:cr/>
+      </w:r>
       <w:r>
         <w:rPr>
           <w:rStyle w:val="NormalTok"/>
@@ -1494,80 +3146,100 @@
         <w:rPr>
           <w:rStyle w:val="VerbatimChar"/>
         </w:rPr>
-        <w:t xml:space="preserve">##     x     y</w:t>
-      </w:r>
-      <w:br/>
+        <w:t xml:space="preserve">##     x    y</w:t>
+      </w:r>
+      <w:r>
+        <w:cr/>
+      </w:r>
       <w:r>
         <w:rPr>
           <w:rStyle w:val="VerbatimChar"/>
         </w:rPr>
-        <w:t xml:space="preserve">## 1   1 -0.56</w:t>
-      </w:r>
-      <w:br/>
+        <w:t xml:space="preserve">## 1   1 2.09</w:t>
+      </w:r>
+      <w:r>
+        <w:cr/>
+      </w:r>
       <w:r>
         <w:rPr>
           <w:rStyle w:val="VerbatimChar"/>
         </w:rPr>
-        <w:t xml:space="preserve">## 2   2  2.29</w:t>
-      </w:r>
-      <w:br/>
+        <w:t xml:space="preserve">## 2   2 3.88</w:t>
+      </w:r>
+      <w:r>
+        <w:cr/>
+      </w:r>
       <w:r>
         <w:rPr>
           <w:rStyle w:val="VerbatimChar"/>
         </w:rPr>
-        <w:t xml:space="preserve">## 3   3  3.44</w:t>
-      </w:r>
-      <w:br/>
+        <w:t xml:space="preserve">## 3   3 3.45</w:t>
+      </w:r>
+      <w:r>
+        <w:cr/>
+      </w:r>
       <w:r>
         <w:rPr>
           <w:rStyle w:val="VerbatimChar"/>
         </w:rPr>
-        <w:t xml:space="preserve">## 4   4  2.81</w:t>
-      </w:r>
-      <w:br/>
+        <w:t xml:space="preserve">## 4   4 3.70</w:t>
+      </w:r>
+      <w:r>
+        <w:cr/>
+      </w:r>
       <w:r>
         <w:rPr>
           <w:rStyle w:val="VerbatimChar"/>
         </w:rPr>
-        <w:t xml:space="preserve">## 5   5  6.72</w:t>
-      </w:r>
-      <w:br/>
+        <w:t xml:space="preserve">## 5   5 4.91</w:t>
+      </w:r>
+      <w:r>
+        <w:cr/>
+      </w:r>
       <w:r>
         <w:rPr>
           <w:rStyle w:val="VerbatimChar"/>
         </w:rPr>
-        <w:t xml:space="preserve">## 6   6  5.91</w:t>
-      </w:r>
-      <w:br/>
+        <w:t xml:space="preserve">## 6   6 7.65</w:t>
+      </w:r>
+      <w:r>
+        <w:cr/>
+      </w:r>
       <w:r>
         <w:rPr>
           <w:rStyle w:val="VerbatimChar"/>
         </w:rPr>
-        <w:t xml:space="preserve">## 7   7  7.71</w:t>
-      </w:r>
-      <w:br/>
+        <w:t xml:space="preserve">## 7   7 6.54</w:t>
+      </w:r>
+      <w:r>
+        <w:cr/>
+      </w:r>
       <w:r>
         <w:rPr>
           <w:rStyle w:val="VerbatimChar"/>
         </w:rPr>
-        <w:t xml:space="preserve">## 8   8 10.52</w:t>
-      </w:r>
-      <w:br/>
+        <w:t xml:space="preserve">## 8   8 7.09</w:t>
+      </w:r>
+      <w:r>
+        <w:cr/>
+      </w:r>
       <w:r>
         <w:rPr>
           <w:rStyle w:val="VerbatimChar"/>
         </w:rPr>
-        <w:t xml:space="preserve">## 9   9  9.15</w:t>
-      </w:r>
-      <w:br/>
+        <w:t xml:space="preserve">## 9   9 8.88</w:t>
+      </w:r>
+      <w:r>
+        <w:cr/>
+      </w:r>
       <w:r>
         <w:rPr>
           <w:rStyle w:val="VerbatimChar"/>
         </w:rPr>
-        <w:t xml:space="preserve">## 10 10  9.73</w:t>
-      </w:r>
-    </w:p>
-    <w:bookmarkStart w:id="r-code-chunk-features" w:name="r-code-chunk-features"/>
+        <w:t xml:space="preserve">## 10 10 9.54</w:t>
+      </w:r>
+    </w:p>
+    <w:bookmarkStart w:id="49" w:name="r-code-chunk-features"/>
     <w:p>
       <w:pPr>
         <w:pStyle w:val="Heading2"/>
@@ -1576,8 +3248,8 @@
         <w:t xml:space="preserve">R Code chunk features</w:t>
       </w:r>
     </w:p>
-    <w:bookmarkEnd w:id="r-code-chunk-features"/>
-    <w:bookmarkStart w:id="create-markdown-code-from-r" w:name="create-markdown-code-from-r"/>
+    <w:bookmarkEnd w:id="49"/>
+    <w:bookmarkStart w:id="50" w:name="create-markdown-code-from-r"/>
     <w:p>
       <w:pPr>
         <w:pStyle w:val="Heading3"/>
@@ -1586,7 +3258,7 @@
         <w:t xml:space="preserve">Create Markdown code from R</w:t>
       </w:r>
     </w:p>
-    <w:bookmarkEnd w:id="create-markdown-code-from-r"/>
+    <w:bookmarkEnd w:id="50"/>
     <w:p>
       <w:r>
         <w:t xml:space="preserve">The following code hides the command input (i.e.,</w:t>
@@ -1641,21 +3313,27 @@
         </w:rPr>
         <w:t xml:space="preserve">```r</w:t>
       </w:r>
-      <w:br/>
+      <w:r>
+        <w:cr/>
+      </w:r>
       <w:r>
         <w:rPr>
           <w:rStyle w:val="VerbatimChar"/>
         </w:rPr>
         <w:t xml:space="preserve">cat("Here are some dot points\n\n")</w:t>
       </w:r>
-      <w:br/>
+      <w:r>
+        <w:cr/>
+      </w:r>
       <w:r>
         <w:rPr>
           <w:rStyle w:val="VerbatimChar"/>
         </w:rPr>
         <w:t xml:space="preserve">cat(paste("* The value of y[", 1:3, "] is ", y[1:3], sep = "", collapse = "\n"))</w:t>
       </w:r>
-      <w:br/>
+      <w:r>
+        <w:cr/>
+      </w:r>
       <w:r>
         <w:rPr>
           <w:rStyle w:val="VerbatimChar"/>
@@ -1676,7 +3354,7 @@
         </w:numPr>
       </w:pPr>
       <w:r>
-        <w:t xml:space="preserve">The value of y[1] is -0.56</w:t>
+        <w:t xml:space="preserve">The value of y[1] is 2.09</w:t>
       </w:r>
     </w:p>
     <w:p>
@@ -1687,7 +3365,7 @@
         </w:numPr>
       </w:pPr>
       <w:r>
-        <w:t xml:space="preserve">The value of y[2] is 2.29</w:t>
+        <w:t xml:space="preserve">The value of y[2] is 3.88</w:t>
       </w:r>
     </w:p>
     <w:p>
@@ -1698,7 +3376,7 @@
         </w:numPr>
       </w:pPr>
       <w:r>
-        <w:t xml:space="preserve">The value of y[3] is 3.44</w:t>
+        <w:t xml:space="preserve">The value of y[3] is 3.45</w:t>
       </w:r>
     </w:p>
     <w:p>
@@ -1708,11 +3386,16 @@
     </w:p>
   </w:body>
 </w:document>
+</file>
+
+<file path=word/footnotes.xml><?xml version="1.0" encoding="utf-8"?>
+<w:footnotes xmlns:w="http://schemas.openxmlformats.org/wordprocessingml/2006/main" xmlns:m="http://schemas.openxmlformats.org/officeDocument/2006/math" xmlns:r="http://schemas.openxmlformats.org/officeDocument/2006/relationships" xmlns:o="urn:schemas-microsoft-com:office:office" xmlns:v="urn:schemas-microsoft-com:vml" xmlns:w10="urn:schemas-microsoft-com:office:word" xmlns:a="http://schemas.openxmlformats.org/drawingml/2006/main" xmlns:pic="http://schemas.openxmlformats.org/drawingml/2006/picture" xmlns:wp="http://schemas.openxmlformats.org/drawingml/2006/wordprocessingDrawing"/>
 </file>
 
 <file path=word/numbering.xml><?xml version="1.0" encoding="utf-8"?>
 <w:numbering xmlns:w="http://schemas.openxmlformats.org/wordprocessingml/2006/main">
   <w:abstractNum w:abstractNumId="0">
+    <w:nsid w:val="18ef24f4"/>
     <w:multiLevelType w:val="multilevel"/>
     <w:lvl w:ilvl="0">
       <w:numFmt w:val="bullet"/>
@@ -1793,6 +3476,7 @@
     </w:lvl>
   </w:abstractNum>
   <w:abstractNum w:abstractNumId="3">
+    <w:nsid w:val="b74854b8"/>
     <w:multiLevelType w:val="multilevel"/>
     <w:lvl w:ilvl="0">
       <w:numFmt w:val="bullet"/>
@@ -1807,7 +3491,7 @@
     </w:lvl>
     <w:lvl w:ilvl="1">
       <w:numFmt w:val="bullet"/>
-      <w:lvlText w:val="◦"/>
+      <w:lvlText w:val="–"/>
       <w:lvlJc w:val="left"/>
       <w:pPr>
         <w:tabs>
@@ -1818,7 +3502,7 @@
     </w:lvl>
     <w:lvl w:ilvl="2">
       <w:numFmt w:val="bullet"/>
-      <w:lvlText w:val="‣"/>
+      <w:lvlText w:val="•"/>
       <w:lvlJc w:val="left"/>
       <w:pPr>
         <w:tabs>
@@ -1829,7 +3513,7 @@
     </w:lvl>
     <w:lvl w:ilvl="3">
       <w:numFmt w:val="bullet"/>
-      <w:lvlText w:val="⁃"/>
+      <w:lvlText w:val="–"/>
       <w:lvlJc w:val="left"/>
       <w:pPr>
         <w:tabs>
@@ -1851,7 +3535,7 @@
     </w:lvl>
     <w:lvl w:ilvl="5">
       <w:numFmt w:val="bullet"/>
-      <w:lvlText w:val="◦"/>
+      <w:lvlText w:val="–"/>
       <w:lvlJc w:val="left"/>
       <w:pPr>
         <w:tabs>
@@ -1862,7 +3546,7 @@
     </w:lvl>
     <w:lvl w:ilvl="6">
       <w:numFmt w:val="bullet"/>
-      <w:lvlText w:val="‣"/>
+      <w:lvlText w:val="•"/>
       <w:lvlJc w:val="left"/>
       <w:pPr>
         <w:tabs>
@@ -1873,6 +3557,7 @@
     </w:lvl>
   </w:abstractNum>
   <w:abstractNum w:abstractNumId="2">
+    <w:nsid w:val="84c9ec90"/>
     <w:multiLevelType w:val="multilevel"/>
     <w:lvl w:ilvl="0">
       <w:start w:val="1"/>
@@ -2260,8 +3945,8 @@
       <w:i/>
     </w:rPr>
   </w:style>
-  <w:style w:type="paragraph" w:styleId="PictureCaption">
-    <w:name w:val="Picture Caption"/>
+  <w:style w:type="paragraph" w:styleId="ImageCaption">
+    <w:name w:val="Image Caption"/>
     <w:basedOn w:val="Normal"/>
     <w:link w:val="BodyTextChar"/>
     <w:pPr>
@@ -2284,15 +3969,15 @@
       <w:sz w:val="22"/>
     </w:rPr>
   </w:style>
-  <w:style w:type="character" w:customStyle="1" w:styleId="FootnoteReference">
-    <w:name w:val="Footnote Reference"/>
+  <w:style w:type="character" w:customStyle="1" w:styleId="FootnoteRef">
+    <w:name w:val="Footnote Ref"/>
     <w:basedOn w:val="BodyTextChar"/>
     <w:rPr>
       <w:vertAlign w:val="superscript"/>
     </w:rPr>
   </w:style>
-  <w:style w:type="character" w:customStyle="1" w:styleId="Hyperlink">
-    <w:name w:val="Hyperlink"/>
+  <w:style w:type="character" w:customStyle="1" w:styleId="Link">
+    <w:name w:val="Link"/>
     <w:basedOn w:val="BodyTextChar"/>
     <w:rPr>
       <w:color w:val="4F81BD" w:themeColor="accent1"/>

</xml_diff>